<commit_message>
QRev: 1) PEP-8 cleanup, 2) fixed issue with edi with no GPS Measurement: 1) fixed issue with nan in xml output
</commit_message>
<xml_diff>
--- a/UI/Help/QRev_v4_Help.docx
+++ b/UI/Help/QRev_v4_Help.docx
@@ -20,8 +20,6 @@
       <w:r>
         <w:t>0x</w:t>
       </w:r>
-      <w:bookmarkStart w:id="0" w:name="_GoBack"/>
-      <w:bookmarkEnd w:id="0"/>
     </w:p>
     <w:p/>
     <w:p>
@@ -13305,12 +13303,12 @@
       <w:pPr>
         <w:pStyle w:val="Heading1"/>
       </w:pPr>
-      <w:bookmarkStart w:id="1" w:name="_Toc34221072"/>
+      <w:bookmarkStart w:id="0" w:name="_Toc34221072"/>
       <w:r>
         <w:lastRenderedPageBreak/>
         <w:t>Introduction</w:t>
       </w:r>
-      <w:bookmarkEnd w:id="1"/>
+      <w:bookmarkEnd w:id="0"/>
     </w:p>
     <w:p>
       <w:r>
@@ -13355,11 +13353,11 @@
       <w:pPr>
         <w:pStyle w:val="Heading2"/>
       </w:pPr>
-      <w:bookmarkStart w:id="2" w:name="_Toc34221073"/>
+      <w:bookmarkStart w:id="1" w:name="_Toc34221073"/>
       <w:r>
         <w:t>Purpose and Scope</w:t>
       </w:r>
-      <w:bookmarkEnd w:id="2"/>
+      <w:bookmarkEnd w:id="1"/>
     </w:p>
     <w:p>
       <w:r>
@@ -13379,12 +13377,12 @@
       <w:pPr>
         <w:pStyle w:val="Heading2"/>
       </w:pPr>
-      <w:bookmarkStart w:id="3" w:name="_Toc34221074"/>
+      <w:bookmarkStart w:id="2" w:name="_Toc34221074"/>
       <w:r>
         <w:lastRenderedPageBreak/>
         <w:t>Software Design Objectives</w:t>
       </w:r>
-      <w:bookmarkEnd w:id="3"/>
+      <w:bookmarkEnd w:id="2"/>
     </w:p>
     <w:p>
       <w:r>
@@ -13517,11 +13515,11 @@
       <w:pPr>
         <w:pStyle w:val="Heading2"/>
       </w:pPr>
-      <w:bookmarkStart w:id="4" w:name="_Toc34221075"/>
+      <w:bookmarkStart w:id="3" w:name="_Toc34221075"/>
       <w:r>
         <w:t>Updates and Support</w:t>
       </w:r>
-      <w:bookmarkEnd w:id="4"/>
+      <w:bookmarkEnd w:id="3"/>
     </w:p>
     <w:p>
       <w:r>
@@ -13584,97 +13582,97 @@
       <w:pPr>
         <w:pStyle w:val="Heading1"/>
       </w:pPr>
-      <w:bookmarkStart w:id="5" w:name="_Toc34221076"/>
+      <w:bookmarkStart w:id="4" w:name="_Toc34221076"/>
       <w:r>
         <w:lastRenderedPageBreak/>
         <w:t>Main Window</w:t>
       </w:r>
+      <w:bookmarkEnd w:id="4"/>
+    </w:p>
+    <w:p/>
+    <w:p>
+      <w:r>
+        <w:t>The Main Window is designed to be logical and tablet friendly. The information available from this main window provides the user an overview of the measurement quality and totals. The color highlighting and messages alert the user to any potential issues detected by the automated data quality assessment. Other tabs allow the user to explore the data or change the processing settings.</w:t>
+      </w:r>
+    </w:p>
+    <w:p>
+      <w:r>
+        <w:t>The interface is designed for the user to work from left to right along the major tabs. This approach leads the user through the premeasurement steps first. Navigation reference, depth, and water data are needed to compute discharge. By working left to right the best navigation data are obtained, then the best depth data, and finally the best water data, which are dependent on the navigation reference and depth. Thus, the final discharge is based on the best available data.</w:t>
+      </w:r>
+    </w:p>
+    <w:p>
+      <w:r>
+        <w:t xml:space="preserve">The </w:t>
+      </w:r>
+      <w:r>
+        <w:t>tabs have both icons and colors to identify the data quality status</w:t>
+      </w:r>
+      <w:r>
+        <w:t xml:space="preserve"> based on the automated data quality assessment (ADQA). If a </w:t>
+      </w:r>
+      <w:r>
+        <w:t xml:space="preserve">tab or icon </w:t>
+      </w:r>
+      <w:r>
+        <w:t xml:space="preserve">is yellow or red, an associated message will be in the </w:t>
+      </w:r>
+      <w:r>
+        <w:t>M</w:t>
+      </w:r>
+      <w:r>
+        <w:t>essage</w:t>
+      </w:r>
+      <w:r>
+        <w:t>s</w:t>
+      </w:r>
+      <w:r>
+        <w:t xml:space="preserve"> </w:t>
+      </w:r>
+      <w:r>
+        <w:t>subtab</w:t>
+      </w:r>
+      <w:r>
+        <w:t xml:space="preserve"> at the bottom of the </w:t>
+      </w:r>
+      <w:r>
+        <w:t>Main tab</w:t>
+      </w:r>
+      <w:r>
+        <w:t xml:space="preserve">. </w:t>
+      </w:r>
+      <w:r>
+        <w:t>Tabs, b</w:t>
+      </w:r>
+      <w:r>
+        <w:t xml:space="preserve">uttons, check boxes, radio buttons, and pop-up menus are used in lieu of menus in an attempt to make QRev easy to use on a touch screen tablet. Each </w:t>
+      </w:r>
+      <w:r>
+        <w:t>tab</w:t>
+      </w:r>
+      <w:r>
+        <w:t xml:space="preserve"> provides tables, text, options, and graphics needed to assess and process that aspect of the data in more detail. </w:t>
+      </w:r>
+      <w:r>
+        <w:t>The</w:t>
+      </w:r>
+      <w:r>
+        <w:t xml:space="preserve"> options in the toolbar at the top can be accessed while viewing any tab.</w:t>
+      </w:r>
+    </w:p>
+    <w:p>
+      <w:r>
+        <w:t>QRev is designed to update the data immediately upon a changed setting. While QRev is processing, the cursor will appear with the busy shape and no other buttons or selections should be made. Once QRev has finished processing, the cursor will return to the default shape.</w:t>
+      </w:r>
+    </w:p>
+    <w:p>
+      <w:pPr>
+        <w:pStyle w:val="Heading2"/>
+      </w:pPr>
+      <w:bookmarkStart w:id="5" w:name="_Toc34221077"/>
+      <w:r>
+        <w:t>Window Title</w:t>
+      </w:r>
       <w:bookmarkEnd w:id="5"/>
-    </w:p>
-    <w:p/>
-    <w:p>
-      <w:r>
-        <w:t>The Main Window is designed to be logical and tablet friendly. The information available from this main window provides the user an overview of the measurement quality and totals. The color highlighting and messages alert the user to any potential issues detected by the automated data quality assessment. Other tabs allow the user to explore the data or change the processing settings.</w:t>
-      </w:r>
-    </w:p>
-    <w:p>
-      <w:r>
-        <w:t>The interface is designed for the user to work from left to right along the major tabs. This approach leads the user through the premeasurement steps first. Navigation reference, depth, and water data are needed to compute discharge. By working left to right the best navigation data are obtained, then the best depth data, and finally the best water data, which are dependent on the navigation reference and depth. Thus, the final discharge is based on the best available data.</w:t>
-      </w:r>
-    </w:p>
-    <w:p>
-      <w:r>
-        <w:t xml:space="preserve">The </w:t>
-      </w:r>
-      <w:r>
-        <w:t>tabs have both icons and colors to identify the data quality status</w:t>
-      </w:r>
-      <w:r>
-        <w:t xml:space="preserve"> based on the automated data quality assessment (ADQA). If a </w:t>
-      </w:r>
-      <w:r>
-        <w:t xml:space="preserve">tab or icon </w:t>
-      </w:r>
-      <w:r>
-        <w:t xml:space="preserve">is yellow or red, an associated message will be in the </w:t>
-      </w:r>
-      <w:r>
-        <w:t>M</w:t>
-      </w:r>
-      <w:r>
-        <w:t>essage</w:t>
-      </w:r>
-      <w:r>
-        <w:t>s</w:t>
-      </w:r>
-      <w:r>
-        <w:t xml:space="preserve"> </w:t>
-      </w:r>
-      <w:r>
-        <w:t>subtab</w:t>
-      </w:r>
-      <w:r>
-        <w:t xml:space="preserve"> at the bottom of the </w:t>
-      </w:r>
-      <w:r>
-        <w:t>Main tab</w:t>
-      </w:r>
-      <w:r>
-        <w:t xml:space="preserve">. </w:t>
-      </w:r>
-      <w:r>
-        <w:t>Tabs, b</w:t>
-      </w:r>
-      <w:r>
-        <w:t xml:space="preserve">uttons, check boxes, radio buttons, and pop-up menus are used in lieu of menus in an attempt to make QRev easy to use on a touch screen tablet. Each </w:t>
-      </w:r>
-      <w:r>
-        <w:t>tab</w:t>
-      </w:r>
-      <w:r>
-        <w:t xml:space="preserve"> provides tables, text, options, and graphics needed to assess and process that aspect of the data in more detail. </w:t>
-      </w:r>
-      <w:r>
-        <w:t>The</w:t>
-      </w:r>
-      <w:r>
-        <w:t xml:space="preserve"> options in the toolbar at the top can be accessed while viewing any tab.</w:t>
-      </w:r>
-    </w:p>
-    <w:p>
-      <w:r>
-        <w:t>QRev is designed to update the data immediately upon a changed setting. While QRev is processing, the cursor will appear with the busy shape and no other buttons or selections should be made. Once QRev has finished processing, the cursor will return to the default shape.</w:t>
-      </w:r>
-    </w:p>
-    <w:p>
-      <w:pPr>
-        <w:pStyle w:val="Heading2"/>
-      </w:pPr>
-      <w:bookmarkStart w:id="6" w:name="_Toc34221077"/>
-      <w:r>
-        <w:t>Window Title</w:t>
-      </w:r>
-      <w:bookmarkEnd w:id="6"/>
     </w:p>
     <w:p>
       <w:r>
@@ -13727,11 +13725,11 @@
       <w:pPr>
         <w:pStyle w:val="Heading2"/>
       </w:pPr>
-      <w:bookmarkStart w:id="7" w:name="_Toc34221078"/>
+      <w:bookmarkStart w:id="6" w:name="_Toc34221078"/>
       <w:r>
         <w:t>Toolbar</w:t>
       </w:r>
-      <w:bookmarkEnd w:id="7"/>
+      <w:bookmarkEnd w:id="6"/>
     </w:p>
     <w:p>
       <w:r>
@@ -13784,9 +13782,9 @@
       <w:pPr>
         <w:pStyle w:val="Heading3"/>
       </w:pPr>
-      <w:bookmarkStart w:id="8" w:name="_Open"/>
-      <w:bookmarkStart w:id="9" w:name="_Toc34221079"/>
-      <w:bookmarkEnd w:id="8"/>
+      <w:bookmarkStart w:id="7" w:name="_Open"/>
+      <w:bookmarkStart w:id="8" w:name="_Toc34221079"/>
+      <w:bookmarkEnd w:id="7"/>
       <w:r>
         <w:pict w14:anchorId="7E49F246">
           <v:shape id="Picture 3" o:spid="_x0000_i1038" type="#_x0000_t75" style="width:13.5pt;height:10.5pt;visibility:visible;mso-wrap-style:square">
@@ -13800,7 +13798,7 @@
       <w:r>
         <w:t>Open</w:t>
       </w:r>
-      <w:bookmarkEnd w:id="9"/>
+      <w:bookmarkEnd w:id="8"/>
     </w:p>
     <w:p>
       <w:r>
@@ -13996,48 +13994,48 @@
       <w:r>
         <w:t xml:space="preserve"> </w:t>
       </w:r>
-      <w:bookmarkStart w:id="10" w:name="_Toc34221080"/>
+      <w:bookmarkStart w:id="9" w:name="_Toc34221080"/>
       <w:r>
         <w:t>Load SonTek Data</w:t>
       </w:r>
+      <w:bookmarkEnd w:id="9"/>
+    </w:p>
+    <w:p>
+      <w:r>
+        <w:t>For RSL measurements, moving-bed tests and transects must be exported from RSL using the MATLAB export feature. These files must be output using east, north, up (ENU) coordinates and BT, GGA, or VTG track reference. The files selected by the user from the Open File window should include the *.mat files for all transects in the measurement (Windows commonly does not display the file extension and considers *.mat files to be Microsoft Access Table Shortcuts.). QRev will automatically load associated moving-bed tests, system tests, and compass evaluations provided they follow the standard RSL naming and file storage conventions. Moving-bed tests filenames must begin with “Smba_” or “Loop_” and be exported to the MATLAB format (*.mat). The system tests and compass calibration must be stored in subfolders of the measurement folder and be named System Test and CompassCal, respectively.</w:t>
+      </w:r>
+    </w:p>
+    <w:p>
+      <w:pPr>
+        <w:pStyle w:val="Heading3"/>
+      </w:pPr>
+      <w:bookmarkStart w:id="10" w:name="_Toc34221081"/>
+      <w:r>
+        <w:t>Load TRDI Data</w:t>
+      </w:r>
       <w:bookmarkEnd w:id="10"/>
     </w:p>
     <w:p>
       <w:r>
-        <w:t>For RSL measurements, moving-bed tests and transects must be exported from RSL using the MATLAB export feature. These files must be output using east, north, up (ENU) coordinates and BT, GGA, or VTG track reference. The files selected by the user from the Open File window should include the *.mat files for all transects in the measurement (Windows commonly does not display the file extension and considers *.mat files to be Microsoft Access Table Shortcuts.). QRev will automatically load associated moving-bed tests, system tests, and compass evaluations provided they follow the standard RSL naming and file storage conventions. Moving-bed tests filenames must begin with “Smba_” or “Loop_” and be exported to the MATLAB format (*.mat). The system tests and compass calibration must be stored in subfolders of the measurement folder and be named System Test and CompassCal, respectively.</w:t>
+        <w:t>For TRDI ADCPs, select the *.mmt file in the Open File dialog and the transects and supporting data will be loaded</w:t>
+      </w:r>
+      <w:r>
+        <w:t xml:space="preserve"> from the associated *.pd0 files</w:t>
+      </w:r>
+      <w:r>
+        <w:t>. To only load the transects that have been checked in WR2, first click the “Checked Only” box and then click on TRDI.</w:t>
       </w:r>
     </w:p>
     <w:p>
       <w:pPr>
         <w:pStyle w:val="Heading3"/>
       </w:pPr>
-      <w:bookmarkStart w:id="11" w:name="_Toc34221081"/>
-      <w:r>
-        <w:t>Load TRDI Data</w:t>
-      </w:r>
-      <w:bookmarkEnd w:id="11"/>
-    </w:p>
-    <w:p>
-      <w:r>
-        <w:t>For TRDI ADCPs, select the *.mmt file in the Open File dialog and the transects and supporting data will be loaded</w:t>
-      </w:r>
-      <w:r>
-        <w:t xml:space="preserve"> from the associated *.pd0 files</w:t>
-      </w:r>
-      <w:r>
-        <w:t>. To only load the transects that have been checked in WR2, first click the “Checked Only” box and then click on TRDI.</w:t>
-      </w:r>
-    </w:p>
-    <w:p>
-      <w:pPr>
-        <w:pStyle w:val="Heading3"/>
-      </w:pPr>
-      <w:bookmarkStart w:id="12" w:name="_Toc34221082"/>
+      <w:bookmarkStart w:id="11" w:name="_Toc34221082"/>
       <w:r>
         <w:lastRenderedPageBreak/>
         <w:t>Load QRev Data</w:t>
       </w:r>
-      <w:bookmarkEnd w:id="12"/>
+      <w:bookmarkEnd w:id="11"/>
     </w:p>
     <w:p>
       <w:r>
@@ -14090,9 +14088,9 @@
       <w:pPr>
         <w:pStyle w:val="Heading2"/>
       </w:pPr>
-      <w:bookmarkStart w:id="13" w:name="_Save"/>
-      <w:bookmarkStart w:id="14" w:name="_Toc34221083"/>
-      <w:bookmarkEnd w:id="13"/>
+      <w:bookmarkStart w:id="12" w:name="_Save"/>
+      <w:bookmarkStart w:id="13" w:name="_Toc34221083"/>
+      <w:bookmarkEnd w:id="12"/>
       <w:r>
         <w:pict w14:anchorId="1A788B37">
           <v:shape id="Picture 6" o:spid="_x0000_i1039" type="#_x0000_t75" style="width:19.5pt;height:15.75pt;visibility:visible;mso-wrap-style:square">
@@ -14106,7 +14104,7 @@
       <w:r>
         <w:t>Save</w:t>
       </w:r>
-      <w:bookmarkEnd w:id="14"/>
+      <w:bookmarkEnd w:id="13"/>
     </w:p>
     <w:p>
       <w:r>
@@ -14168,9 +14166,9 @@
       <w:pPr>
         <w:pStyle w:val="Heading2"/>
       </w:pPr>
-      <w:bookmarkStart w:id="15" w:name="_Options"/>
-      <w:bookmarkStart w:id="16" w:name="_Toc34221084"/>
-      <w:bookmarkEnd w:id="15"/>
+      <w:bookmarkStart w:id="14" w:name="_Options"/>
+      <w:bookmarkStart w:id="15" w:name="_Toc34221084"/>
+      <w:bookmarkEnd w:id="14"/>
       <w:r>
         <w:pict w14:anchorId="2B92B6AB">
           <v:shape id="Picture 7" o:spid="_x0000_i1040" type="#_x0000_t75" style="width:14.25pt;height:14.25pt;visibility:visible;mso-wrap-style:square">
@@ -14184,7 +14182,7 @@
       <w:r>
         <w:t>Options</w:t>
       </w:r>
-      <w:bookmarkEnd w:id="16"/>
+      <w:bookmarkEnd w:id="15"/>
     </w:p>
     <w:p/>
     <w:p>
@@ -14259,86 +14257,110 @@
       <w:pPr>
         <w:pStyle w:val="Heading3"/>
       </w:pPr>
-      <w:bookmarkStart w:id="17" w:name="_Toc34221085"/>
+      <w:bookmarkStart w:id="16" w:name="_Toc34221085"/>
       <w:r>
         <w:t>Units</w:t>
       </w:r>
+      <w:bookmarkEnd w:id="16"/>
+    </w:p>
+    <w:p>
+      <w:r>
+        <w:t xml:space="preserve"> A change to the units can be made at any time. This setting only affects the display of the data and does not have to be consistent with the original units of the loaded data. All data in QRev are stored internally in SI units. The units setting is persistent so that the setting will be retained when QRev is closed and reopened.</w:t>
+      </w:r>
+    </w:p>
+    <w:p>
+      <w:pPr>
+        <w:pStyle w:val="Heading3"/>
+      </w:pPr>
+      <w:bookmarkStart w:id="17" w:name="_Toc34221086"/>
+      <w:r>
+        <w:t>Save Options</w:t>
+      </w:r>
       <w:bookmarkEnd w:id="17"/>
     </w:p>
     <w:p>
       <w:r>
-        <w:t xml:space="preserve"> A change to the units can be made at any time. This setting only affects the display of the data and does not have to be consistent with the original units of the loaded data. All data in QRev are stored internally in SI units. The units setting is persistent so that the setting will be retained when QRev is closed and reopened.</w:t>
+        <w:t xml:space="preserve">The Save Options can also be changed at any time and will remain in effect until changed or QRev is closed. </w:t>
+      </w:r>
+    </w:p>
+    <w:p>
+      <w:pPr>
+        <w:pStyle w:val="Heading4"/>
+      </w:pPr>
+      <w:r>
+        <w:t xml:space="preserve"> </w:t>
+      </w:r>
+      <w:r>
+        <w:t>All Transects</w:t>
+      </w:r>
+    </w:p>
+    <w:p>
+      <w:r>
+        <w:t>Save All Transects is the default and will save information for all transects loaded whether they a</w:t>
+      </w:r>
+      <w:r>
+        <w:t>re</w:t>
+      </w:r>
+      <w:r>
+        <w:t xml:space="preserve"> check</w:t>
+      </w:r>
+      <w:r>
+        <w:t>ed</w:t>
+      </w:r>
+      <w:r>
+        <w:t xml:space="preserve"> to be used in the discharge computation or not. </w:t>
+      </w:r>
+    </w:p>
+    <w:p>
+      <w:pPr>
+        <w:pStyle w:val="Heading4"/>
+      </w:pPr>
+      <w:r>
+        <w:t>Only Checked Transects</w:t>
+      </w:r>
+    </w:p>
+    <w:p>
+      <w:r>
+        <w:t>Saving only the check</w:t>
+      </w:r>
+      <w:r>
+        <w:t>ed</w:t>
+      </w:r>
+      <w:r>
+        <w:t xml:space="preserve"> transects will only save information from those transects that are checked to be included in the final discharge and will include all supporting information, such as, system and moving-bed tests.</w:t>
       </w:r>
     </w:p>
     <w:p>
       <w:pPr>
         <w:pStyle w:val="Heading3"/>
       </w:pPr>
-      <w:bookmarkStart w:id="18" w:name="_Toc34221086"/>
-      <w:r>
-        <w:t>Save Options</w:t>
+      <w:bookmarkStart w:id="18" w:name="_Toc34221087"/>
+      <w:r>
+        <w:t>Style Sheet</w:t>
       </w:r>
       <w:bookmarkEnd w:id="18"/>
-    </w:p>
-    <w:p>
-      <w:r>
-        <w:t xml:space="preserve">The Save Options can also be changed at any time and will remain in effect until changed or QRev is closed. </w:t>
-      </w:r>
-    </w:p>
-    <w:p>
-      <w:pPr>
-        <w:pStyle w:val="Heading4"/>
-      </w:pPr>
       <w:r>
         <w:t xml:space="preserve"> </w:t>
       </w:r>
-      <w:r>
-        <w:t>All Transects</w:t>
-      </w:r>
-    </w:p>
-    <w:p>
-      <w:r>
-        <w:t xml:space="preserve">Save All Transects is the default and will save information for all transects loaded whether they a check to be used in the discharge computation or not. </w:t>
-      </w:r>
-    </w:p>
-    <w:p>
-      <w:pPr>
-        <w:pStyle w:val="Heading4"/>
-      </w:pPr>
-      <w:r>
-        <w:t>Only Checked Transects</w:t>
-      </w:r>
-    </w:p>
-    <w:p>
-      <w:r>
-        <w:t>Saving only the check transects will only save information from those transects that are checked to be included in the final discharge and will include all supporting information, such as, system and moving-bed tests.</w:t>
-      </w:r>
-    </w:p>
-    <w:p>
-      <w:pPr>
-        <w:pStyle w:val="Heading3"/>
-      </w:pPr>
-      <w:bookmarkStart w:id="19" w:name="_Toc34221087"/>
-      <w:r>
-        <w:t>Style Sheet</w:t>
-      </w:r>
+    </w:p>
+    <w:p>
+      <w:r>
+        <w:t>Checking the "Save style sheet with data" option will save a stylesheet called QRevStylesheet.xsl in the folder with the *_QRev.xml file so that the xml file can be view</w:t>
+      </w:r>
+      <w:r>
+        <w:t>ed</w:t>
+      </w:r>
+      <w:r>
+        <w:t xml:space="preserve"> using the style sheet. Simply double click the *_QRev.xml file. The QRevStylesheet is only an example. Users are encouraged to modify the style sheet to meet their needs, but the modified style sheet must be stored in the QRev folder and be named QRevStylesheet.xsl. This setting is persistent and will be retained when QRev is closed and reopened.</w:t>
+      </w:r>
+    </w:p>
+    <w:p>
+      <w:pPr>
+        <w:pStyle w:val="Heading2"/>
+      </w:pPr>
+      <w:bookmarkStart w:id="19" w:name="_Comment"/>
+      <w:bookmarkStart w:id="20" w:name="_Toc34221088"/>
       <w:bookmarkEnd w:id="19"/>
-      <w:r>
-        <w:t xml:space="preserve"> </w:t>
-      </w:r>
-    </w:p>
-    <w:p>
-      <w:r>
-        <w:t>Checking the "Save style sheet with data" option will save a stylesheet called QRevStylesheet.xsl in the folder with the *_QRev.xml file so that the xml file can be view using the style sheet. Simply double click the *_QRev.xml file. The QRevStylesheet is only an example. Users are encouraged to modify the style sheet to meet their needs, but the modified style sheet must be stored in the QRev folder and be named QRevStylesheet.xsl. This setting is persistent and will be retained when QRev is closed and reopened.</w:t>
-      </w:r>
-    </w:p>
-    <w:p>
-      <w:pPr>
-        <w:pStyle w:val="Heading2"/>
-      </w:pPr>
-      <w:bookmarkStart w:id="20" w:name="_Comment"/>
-      <w:bookmarkStart w:id="21" w:name="_Toc34221088"/>
-      <w:bookmarkEnd w:id="20"/>
       <w:r>
         <w:rPr>
           <w:noProof/>
@@ -14395,7 +14417,7 @@
       <w:r>
         <w:t xml:space="preserve"> Comment</w:t>
       </w:r>
-      <w:bookmarkEnd w:id="21"/>
+      <w:bookmarkEnd w:id="20"/>
     </w:p>
     <w:p>
       <w:r>
@@ -14473,9 +14495,9 @@
       <w:pPr>
         <w:pStyle w:val="Heading2"/>
       </w:pPr>
-      <w:bookmarkStart w:id="22" w:name="_Transect_Selection"/>
-      <w:bookmarkStart w:id="23" w:name="_Toc34221089"/>
-      <w:bookmarkEnd w:id="22"/>
+      <w:bookmarkStart w:id="21" w:name="_Transect_Selection"/>
+      <w:bookmarkStart w:id="22" w:name="_Toc34221089"/>
+      <w:bookmarkEnd w:id="21"/>
       <w:r>
         <w:pict w14:anchorId="59797368">
           <v:shape id="Picture 14" o:spid="_x0000_i1041" type="#_x0000_t75" style="width:15pt;height:12pt;visibility:visible;mso-wrap-style:square">
@@ -14489,7 +14511,7 @@
       <w:r>
         <w:t>Transect Selection</w:t>
       </w:r>
-      <w:bookmarkEnd w:id="23"/>
+      <w:bookmarkEnd w:id="22"/>
     </w:p>
     <w:p>
       <w:r>
@@ -14646,9 +14668,9 @@
       <w:pPr>
         <w:pStyle w:val="Heading2"/>
       </w:pPr>
-      <w:bookmarkStart w:id="24" w:name="_Navigation_Reference"/>
-      <w:bookmarkStart w:id="25" w:name="_Toc34221090"/>
-      <w:bookmarkEnd w:id="24"/>
+      <w:bookmarkStart w:id="23" w:name="_Navigation_Reference"/>
+      <w:bookmarkStart w:id="24" w:name="_Toc34221090"/>
+      <w:bookmarkEnd w:id="23"/>
       <w:r>
         <w:rPr>
           <w:noProof/>
@@ -14695,7 +14717,7 @@
       <w:r>
         <w:t>Navigation Reference</w:t>
       </w:r>
-      <w:bookmarkEnd w:id="25"/>
+      <w:bookmarkEnd w:id="24"/>
     </w:p>
     <w:p>
       <w:r>
@@ -14773,9 +14795,9 @@
       <w:pPr>
         <w:pStyle w:val="Heading2"/>
       </w:pPr>
-      <w:bookmarkStart w:id="26" w:name="_Composite_Tracks"/>
-      <w:bookmarkStart w:id="27" w:name="_Toc34221091"/>
-      <w:bookmarkEnd w:id="26"/>
+      <w:bookmarkStart w:id="25" w:name="_Composite_Tracks"/>
+      <w:bookmarkStart w:id="26" w:name="_Toc34221091"/>
+      <w:bookmarkEnd w:id="25"/>
       <w:r>
         <w:rPr>
           <w:noProof/>
@@ -14822,7 +14844,7 @@
       <w:r>
         <w:t>Composite Tracks</w:t>
       </w:r>
-      <w:bookmarkEnd w:id="27"/>
+      <w:bookmarkEnd w:id="26"/>
       <w:r>
         <w:t xml:space="preserve"> </w:t>
       </w:r>
@@ -14928,7 +14950,7 @@
       <w:pPr>
         <w:pStyle w:val="Heading2"/>
       </w:pPr>
-      <w:bookmarkStart w:id="28" w:name="_Toc34221092"/>
+      <w:bookmarkStart w:id="27" w:name="_Toc34221092"/>
       <w:r>
         <w:rPr>
           <w:noProof/>
@@ -14975,20 +14997,20 @@
       <w:r>
         <w:t>Graphics Controls</w:t>
       </w:r>
+      <w:bookmarkEnd w:id="27"/>
+    </w:p>
+    <w:p>
+      <w:r>
+        <w:t>The graphics controls work on all graphics in any of the tabs.</w:t>
+      </w:r>
+    </w:p>
+    <w:p>
+      <w:pPr>
+        <w:pStyle w:val="Heading3"/>
+      </w:pPr>
+      <w:bookmarkStart w:id="28" w:name="_Rest_to_Default"/>
+      <w:bookmarkStart w:id="29" w:name="_Toc34221093"/>
       <w:bookmarkEnd w:id="28"/>
-    </w:p>
-    <w:p>
-      <w:r>
-        <w:t>The graphics controls work on all graphics in any of the tabs.</w:t>
-      </w:r>
-    </w:p>
-    <w:p>
-      <w:pPr>
-        <w:pStyle w:val="Heading3"/>
-      </w:pPr>
-      <w:bookmarkStart w:id="29" w:name="_Rest_to_Default"/>
-      <w:bookmarkStart w:id="30" w:name="_Toc34221093"/>
-      <w:bookmarkEnd w:id="29"/>
       <w:r>
         <w:rPr>
           <w:noProof/>
@@ -15032,20 +15054,20 @@
       <w:r>
         <w:t xml:space="preserve"> Rest to Default or Home</w:t>
       </w:r>
+      <w:bookmarkEnd w:id="29"/>
+    </w:p>
+    <w:p>
+      <w:r>
+        <w:t>Resets all the graphs on the tab to their original scaling.</w:t>
+      </w:r>
+    </w:p>
+    <w:p>
+      <w:pPr>
+        <w:pStyle w:val="Heading3"/>
+      </w:pPr>
+      <w:bookmarkStart w:id="30" w:name="_Zoom_Window"/>
+      <w:bookmarkStart w:id="31" w:name="_Toc34221094"/>
       <w:bookmarkEnd w:id="30"/>
-    </w:p>
-    <w:p>
-      <w:r>
-        <w:t>Resets all the graphs on the tab to their original scaling.</w:t>
-      </w:r>
-    </w:p>
-    <w:p>
-      <w:pPr>
-        <w:pStyle w:val="Heading3"/>
-      </w:pPr>
-      <w:bookmarkStart w:id="31" w:name="_Zoom_Window"/>
-      <w:bookmarkStart w:id="32" w:name="_Toc34221094"/>
-      <w:bookmarkEnd w:id="31"/>
       <w:r>
         <w:rPr>
           <w:noProof/>
@@ -15089,20 +15111,20 @@
       <w:r>
         <w:t xml:space="preserve"> Zoom Window</w:t>
       </w:r>
+      <w:bookmarkEnd w:id="31"/>
+    </w:p>
+    <w:p>
+      <w:r>
+        <w:t>Allows the user to zoom in on a graph using a windowing technique.</w:t>
+      </w:r>
+    </w:p>
+    <w:p>
+      <w:pPr>
+        <w:pStyle w:val="Heading3"/>
+      </w:pPr>
+      <w:bookmarkStart w:id="32" w:name="_Pan"/>
+      <w:bookmarkStart w:id="33" w:name="_Toc34221095"/>
       <w:bookmarkEnd w:id="32"/>
-    </w:p>
-    <w:p>
-      <w:r>
-        <w:t>Allows the user to zoom in on a graph using a windowing technique.</w:t>
-      </w:r>
-    </w:p>
-    <w:p>
-      <w:pPr>
-        <w:pStyle w:val="Heading3"/>
-      </w:pPr>
-      <w:bookmarkStart w:id="33" w:name="_Pan"/>
-      <w:bookmarkStart w:id="34" w:name="_Toc34221095"/>
-      <w:bookmarkEnd w:id="33"/>
       <w:r>
         <w:rPr>
           <w:noProof/>
@@ -15146,20 +15168,20 @@
       <w:r>
         <w:t xml:space="preserve"> Pan</w:t>
       </w:r>
+      <w:bookmarkEnd w:id="33"/>
+    </w:p>
+    <w:p>
+      <w:r>
+        <w:t>Allows the user to pan in a graph.</w:t>
+      </w:r>
+    </w:p>
+    <w:p>
+      <w:pPr>
+        <w:pStyle w:val="Heading3"/>
+      </w:pPr>
+      <w:bookmarkStart w:id="34" w:name="_Probe_Graph_for"/>
+      <w:bookmarkStart w:id="35" w:name="_Toc34221096"/>
       <w:bookmarkEnd w:id="34"/>
-    </w:p>
-    <w:p>
-      <w:r>
-        <w:t>Allows the user to pan in a graph.</w:t>
-      </w:r>
-    </w:p>
-    <w:p>
-      <w:pPr>
-        <w:pStyle w:val="Heading3"/>
-      </w:pPr>
-      <w:bookmarkStart w:id="35" w:name="_Probe_Graph_for"/>
-      <w:bookmarkStart w:id="36" w:name="_Toc34221096"/>
-      <w:bookmarkEnd w:id="35"/>
       <w:r>
         <w:rPr>
           <w:noProof/>
@@ -15203,20 +15225,20 @@
       <w:r>
         <w:t xml:space="preserve"> Probe Graph for Data Values</w:t>
       </w:r>
+      <w:bookmarkEnd w:id="35"/>
+    </w:p>
+    <w:p>
+      <w:r>
+        <w:t>Allows the user to click in a graph to display the graph coordinates of the data point or cursor location. Some graphs will automatically snap to the nearest data points, but others may only provide the cursor location.</w:t>
+      </w:r>
+    </w:p>
+    <w:p>
+      <w:pPr>
+        <w:pStyle w:val="Heading2"/>
+      </w:pPr>
+      <w:bookmarkStart w:id="36" w:name="_Google_Earth"/>
+      <w:bookmarkStart w:id="37" w:name="_Toc34221097"/>
       <w:bookmarkEnd w:id="36"/>
-    </w:p>
-    <w:p>
-      <w:r>
-        <w:t>Allows the user to click in a graph to display the graph coordinates of the data point or cursor location. Some graphs will automatically snap to the nearest data points, but others may only provide the cursor location.</w:t>
-      </w:r>
-    </w:p>
-    <w:p>
-      <w:pPr>
-        <w:pStyle w:val="Heading2"/>
-      </w:pPr>
-      <w:bookmarkStart w:id="37" w:name="_Google_Earth"/>
-      <w:bookmarkStart w:id="38" w:name="_Toc34221097"/>
-      <w:bookmarkEnd w:id="37"/>
       <w:r>
         <w:pict w14:anchorId="7247A622">
           <v:shape id="Picture 18" o:spid="_x0000_i1042" type="#_x0000_t75" style="width:15.75pt;height:15pt;visibility:visible;mso-wrap-style:square">
@@ -15230,20 +15252,20 @@
       <w:r>
         <w:t>Google Earth</w:t>
       </w:r>
+      <w:bookmarkEnd w:id="37"/>
+    </w:p>
+    <w:p>
+      <w:r>
+        <w:t>Allows the user to plot the transect’s shiptracks based on GGA data to Google Earth. A kml file is created and opened in Google Earth, if Google Earth has been installed on the computer running QRev. If Google Earth is not installed, nothing will happen.</w:t>
+      </w:r>
+    </w:p>
+    <w:p>
+      <w:pPr>
+        <w:pStyle w:val="Heading2"/>
+      </w:pPr>
+      <w:bookmarkStart w:id="38" w:name="_Help"/>
+      <w:bookmarkStart w:id="39" w:name="_Toc34221098"/>
       <w:bookmarkEnd w:id="38"/>
-    </w:p>
-    <w:p>
-      <w:r>
-        <w:t>Allows the user to plot the transect’s shiptracks based on GGA data to Google Earth. A kml file is created and opened in Google Earth, if Google Earth has been installed on the computer running QRev. If Google Earth is not installed, nothing will happen.</w:t>
-      </w:r>
-    </w:p>
-    <w:p>
-      <w:pPr>
-        <w:pStyle w:val="Heading2"/>
-      </w:pPr>
-      <w:bookmarkStart w:id="39" w:name="_Help"/>
-      <w:bookmarkStart w:id="40" w:name="_Toc34221098"/>
-      <w:bookmarkEnd w:id="39"/>
       <w:r>
         <w:pict w14:anchorId="4183F317">
           <v:shape id="Picture 8" o:spid="_x0000_i1043" type="#_x0000_t75" style="width:17.25pt;height:14.25pt;visibility:visible;mso-wrap-style:square">
@@ -15257,64 +15279,64 @@
       <w:r>
         <w:t>Help</w:t>
       </w:r>
+      <w:bookmarkEnd w:id="39"/>
+    </w:p>
+    <w:p>
+      <w:r>
+        <w:t>Opens this help file.</w:t>
+      </w:r>
+    </w:p>
+    <w:p>
+      <w:r>
+        <w:br w:type="page"/>
+      </w:r>
+    </w:p>
+    <w:p>
+      <w:pPr>
+        <w:pStyle w:val="Heading1"/>
+      </w:pPr>
+      <w:bookmarkStart w:id="40" w:name="_Main_Tab"/>
+      <w:bookmarkStart w:id="41" w:name="_Toc34221099"/>
       <w:bookmarkEnd w:id="40"/>
-    </w:p>
-    <w:p>
-      <w:r>
-        <w:t>Opens this help file.</w:t>
-      </w:r>
-    </w:p>
-    <w:p>
-      <w:r>
-        <w:br w:type="page"/>
-      </w:r>
-    </w:p>
-    <w:p>
-      <w:pPr>
-        <w:pStyle w:val="Heading1"/>
-      </w:pPr>
-      <w:bookmarkStart w:id="41" w:name="_Main_Tab"/>
-      <w:bookmarkStart w:id="42" w:name="_Toc34221099"/>
-      <w:bookmarkEnd w:id="41"/>
       <w:r>
         <w:lastRenderedPageBreak/>
         <w:t>Main Tab</w:t>
       </w:r>
+      <w:bookmarkEnd w:id="41"/>
+    </w:p>
+    <w:p>
+      <w:r>
+        <w:t xml:space="preserve">The Main tab is always shown when opening a measurement. The Main tab consists of 4 sub-tabs at the top, 2 sub-tabs at the bottom, four graphs, and two tables at the right. Selecting any of the sub-tabs does not change the graphics or two uncertainty tables at the right. </w:t>
+      </w:r>
+    </w:p>
+    <w:p>
+      <w:r>
+        <w:t xml:space="preserve">The data displayed in the color contour and ship track graphs are controlled by selecting a transect for display from the tables shown in the Summary, Details, or Settings tabs. </w:t>
+      </w:r>
+      <w:r>
+        <w:t xml:space="preserve">When a new measurement is opened the first transect is selected for display in the color contour and ship track graphs. Other transects can be displayed by either clicking on the transect name in the </w:t>
+      </w:r>
+      <w:r>
+        <w:t xml:space="preserve">tables shown in the </w:t>
+      </w:r>
+      <w:r>
+        <w:t xml:space="preserve">Summary, Details, or Settings </w:t>
+      </w:r>
+      <w:r>
+        <w:t>tabs or by using the up and down arrow keys to select the desired transect.</w:t>
+      </w:r>
+    </w:p>
+    <w:p>
+      <w:pPr>
+        <w:pStyle w:val="Heading2"/>
+      </w:pPr>
+      <w:bookmarkStart w:id="42" w:name="_Summary_Tab"/>
+      <w:bookmarkStart w:id="43" w:name="_Toc34221100"/>
       <w:bookmarkEnd w:id="42"/>
-    </w:p>
-    <w:p>
-      <w:r>
-        <w:t xml:space="preserve">The Main tab is always shown when opening a measurement. The Main tab consists of 4 sub-tabs at the top, 2 sub-tabs at the bottom, four graphs, and two tables at the right. Selecting any of the sub-tabs does not change the graphics or two uncertainty tables at the right. </w:t>
-      </w:r>
-    </w:p>
-    <w:p>
-      <w:r>
-        <w:t xml:space="preserve">The data displayed in the color contour and ship track graphs are controlled by selecting a transect for display from the tables shown in the Summary, Details, or Settings tabs. </w:t>
-      </w:r>
-      <w:r>
-        <w:t xml:space="preserve">When a new measurement is opened the first transect is selected for display in the color contour and ship track graphs. Other transects can be displayed by either clicking on the transect name in the </w:t>
-      </w:r>
-      <w:r>
-        <w:t xml:space="preserve">tables shown in the </w:t>
-      </w:r>
-      <w:r>
-        <w:t xml:space="preserve">Summary, Details, or Settings </w:t>
-      </w:r>
-      <w:r>
-        <w:t>tabs or by using the up and down arrow keys to select the desired transect.</w:t>
-      </w:r>
-    </w:p>
-    <w:p>
-      <w:pPr>
-        <w:pStyle w:val="Heading2"/>
-      </w:pPr>
-      <w:bookmarkStart w:id="43" w:name="_Summary_Tab"/>
-      <w:bookmarkStart w:id="44" w:name="_Toc34221100"/>
+      <w:r>
+        <w:t>Summary Tab</w:t>
+      </w:r>
       <w:bookmarkEnd w:id="43"/>
-      <w:r>
-        <w:t>Summary Tab</w:t>
-      </w:r>
-      <w:bookmarkEnd w:id="44"/>
     </w:p>
     <w:p>
       <w:r>
@@ -15553,13 +15575,13 @@
       <w:pPr>
         <w:pStyle w:val="Heading2"/>
       </w:pPr>
-      <w:bookmarkStart w:id="45" w:name="_Details_Tab"/>
-      <w:bookmarkStart w:id="46" w:name="_Toc34221101"/>
+      <w:bookmarkStart w:id="44" w:name="_Details_Tab"/>
+      <w:bookmarkStart w:id="45" w:name="_Toc34221101"/>
+      <w:bookmarkEnd w:id="44"/>
+      <w:r>
+        <w:t>Details Tab</w:t>
+      </w:r>
       <w:bookmarkEnd w:id="45"/>
-      <w:r>
-        <w:t>Details Tab</w:t>
-      </w:r>
-      <w:bookmarkEnd w:id="46"/>
     </w:p>
     <w:p>
       <w:r>
@@ -15740,13 +15762,13 @@
       <w:pPr>
         <w:pStyle w:val="Heading2"/>
       </w:pPr>
-      <w:bookmarkStart w:id="47" w:name="_Premeasurement_Tab"/>
-      <w:bookmarkStart w:id="48" w:name="_Toc34221102"/>
+      <w:bookmarkStart w:id="46" w:name="_Premeasurement_Tab"/>
+      <w:bookmarkStart w:id="47" w:name="_Toc34221102"/>
+      <w:bookmarkEnd w:id="46"/>
+      <w:r>
+        <w:t>Premeasurement Tab</w:t>
+      </w:r>
       <w:bookmarkEnd w:id="47"/>
-      <w:r>
-        <w:t>Premeasurement Tab</w:t>
-      </w:r>
-      <w:bookmarkEnd w:id="48"/>
     </w:p>
     <w:p>
       <w:r>
@@ -15983,13 +16005,13 @@
       <w:pPr>
         <w:pStyle w:val="Heading2"/>
       </w:pPr>
-      <w:bookmarkStart w:id="49" w:name="_Settings_Tab"/>
-      <w:bookmarkStart w:id="50" w:name="_Toc34221103"/>
+      <w:bookmarkStart w:id="48" w:name="_Settings_Tab"/>
+      <w:bookmarkStart w:id="49" w:name="_Toc34221103"/>
+      <w:bookmarkEnd w:id="48"/>
+      <w:r>
+        <w:t>Settings Tab</w:t>
+      </w:r>
       <w:bookmarkEnd w:id="49"/>
-      <w:r>
-        <w:t>Settings Tab</w:t>
-      </w:r>
-      <w:bookmarkEnd w:id="50"/>
     </w:p>
     <w:p>
       <w:r>
@@ -16035,7 +16057,13 @@
     </w:p>
     <w:p>
       <w:r>
-        <w:t>The Settings tab provides a summary of the nonfilter related settings set by the user or automatically by QRev, which required to compute the measurement discharge. This table cannot be edited. To change any of the values requires to the user to go to the associated tab to make the desired change.</w:t>
+        <w:t>The Settings tab provides a summary of the nonfilter related settings set by the user or automatically by QRev, which</w:t>
+      </w:r>
+      <w:r>
+        <w:t xml:space="preserve"> are </w:t>
+      </w:r>
+      <w:r>
+        <w:t>required to compute the measurement discharge. This table cannot be edited. To change any of the values requires the user to go to the associated tab to make the desired change.</w:t>
       </w:r>
     </w:p>
     <w:p>
@@ -16294,13 +16322,13 @@
       <w:pPr>
         <w:pStyle w:val="Heading2"/>
       </w:pPr>
-      <w:bookmarkStart w:id="51" w:name="_ADCP_Tab"/>
-      <w:bookmarkStart w:id="52" w:name="_Toc34221104"/>
+      <w:bookmarkStart w:id="50" w:name="_ADCP_Tab"/>
+      <w:bookmarkStart w:id="51" w:name="_Toc34221104"/>
+      <w:bookmarkEnd w:id="50"/>
+      <w:r>
+        <w:t>ADCP Tab</w:t>
+      </w:r>
       <w:bookmarkEnd w:id="51"/>
-      <w:r>
-        <w:t>ADCP Tab</w:t>
-      </w:r>
-      <w:bookmarkEnd w:id="52"/>
     </w:p>
     <w:p>
       <w:r>
@@ -16501,13 +16529,13 @@
       <w:pPr>
         <w:pStyle w:val="Heading2"/>
       </w:pPr>
-      <w:bookmarkStart w:id="53" w:name="_Messages_Tab"/>
-      <w:bookmarkStart w:id="54" w:name="_Toc34221105"/>
+      <w:bookmarkStart w:id="52" w:name="_Messages_Tab"/>
+      <w:bookmarkStart w:id="53" w:name="_Toc34221105"/>
+      <w:bookmarkEnd w:id="52"/>
+      <w:r>
+        <w:t>Messages Tab</w:t>
+      </w:r>
       <w:bookmarkEnd w:id="53"/>
-      <w:r>
-        <w:t>Messages Tab</w:t>
-      </w:r>
-      <w:bookmarkEnd w:id="54"/>
     </w:p>
     <w:p>
       <w:r>
@@ -16651,13 +16679,13 @@
       <w:pPr>
         <w:pStyle w:val="Heading2"/>
       </w:pPr>
-      <w:bookmarkStart w:id="55" w:name="_Comments_Tab"/>
-      <w:bookmarkStart w:id="56" w:name="_Toc34221106"/>
+      <w:bookmarkStart w:id="54" w:name="_Comments_Tab"/>
+      <w:bookmarkStart w:id="55" w:name="_Toc34221106"/>
+      <w:bookmarkEnd w:id="54"/>
+      <w:r>
+        <w:t>Comments Tab</w:t>
+      </w:r>
       <w:bookmarkEnd w:id="55"/>
-      <w:r>
-        <w:t>Comments Tab</w:t>
-      </w:r>
-      <w:bookmarkEnd w:id="56"/>
     </w:p>
     <w:p>
       <w:r>
@@ -16788,13 +16816,13 @@
       <w:pPr>
         <w:pStyle w:val="Heading2"/>
       </w:pPr>
-      <w:bookmarkStart w:id="57" w:name="_Color_Contour_Graph"/>
-      <w:bookmarkStart w:id="58" w:name="_Toc34221107"/>
+      <w:bookmarkStart w:id="56" w:name="_Color_Contour_Graph"/>
+      <w:bookmarkStart w:id="57" w:name="_Toc34221107"/>
+      <w:bookmarkEnd w:id="56"/>
+      <w:r>
+        <w:t>Color Contour Graph</w:t>
+      </w:r>
       <w:bookmarkEnd w:id="57"/>
-      <w:r>
-        <w:t>Color Contour Graph</w:t>
-      </w:r>
-      <w:bookmarkEnd w:id="58"/>
     </w:p>
     <w:p>
       <w:r>
@@ -16850,13 +16878,13 @@
       <w:pPr>
         <w:pStyle w:val="Heading2"/>
       </w:pPr>
-      <w:bookmarkStart w:id="59" w:name="_Ship_Track_Graph"/>
-      <w:bookmarkStart w:id="60" w:name="_Toc34221108"/>
+      <w:bookmarkStart w:id="58" w:name="_Ship_Track_Graph"/>
+      <w:bookmarkStart w:id="59" w:name="_Toc34221108"/>
+      <w:bookmarkEnd w:id="58"/>
+      <w:r>
+        <w:t>Ship Track Graph</w:t>
+      </w:r>
       <w:bookmarkEnd w:id="59"/>
-      <w:r>
-        <w:t>Ship Track Graph</w:t>
-      </w:r>
-      <w:bookmarkEnd w:id="60"/>
     </w:p>
     <w:p>
       <w:r>
@@ -16909,14 +16937,14 @@
       <w:pPr>
         <w:pStyle w:val="Heading2"/>
       </w:pPr>
-      <w:bookmarkStart w:id="61" w:name="_Discharge_Graph"/>
-      <w:bookmarkStart w:id="62" w:name="_Toc34221109"/>
-      <w:bookmarkEnd w:id="61"/>
+      <w:bookmarkStart w:id="60" w:name="_Discharge_Graph"/>
+      <w:bookmarkStart w:id="61" w:name="_Toc34221109"/>
+      <w:bookmarkEnd w:id="60"/>
       <w:r>
         <w:lastRenderedPageBreak/>
         <w:t>Discharge Graph</w:t>
       </w:r>
-      <w:bookmarkEnd w:id="62"/>
+      <w:bookmarkEnd w:id="61"/>
     </w:p>
     <w:p>
       <w:r>
@@ -16976,13 +17004,13 @@
       <w:pPr>
         <w:pStyle w:val="Heading2"/>
       </w:pPr>
-      <w:bookmarkStart w:id="63" w:name="_Extrapolation_Graph"/>
-      <w:bookmarkStart w:id="64" w:name="_Toc34221110"/>
+      <w:bookmarkStart w:id="62" w:name="_Extrapolation_Graph"/>
+      <w:bookmarkStart w:id="63" w:name="_Toc34221110"/>
+      <w:bookmarkEnd w:id="62"/>
+      <w:r>
+        <w:t>Extrapolation Graph</w:t>
+      </w:r>
       <w:bookmarkEnd w:id="63"/>
-      <w:r>
-        <w:t>Extrapolation Graph</w:t>
-      </w:r>
-      <w:bookmarkEnd w:id="64"/>
     </w:p>
     <w:p>
       <w:r>
@@ -17061,7 +17089,13 @@
         <w:t xml:space="preserve"> show the range of 50 percent of the data in that median. The selected extrapolation methods are shown with a black line, and the extrapolation methods based on the automatic methods in QRev are shown with a wider green line. QRev defaults to the extrapolation methods based on the automatic selection algorithms; however, the user can choose to override that automatic selection</w:t>
       </w:r>
       <w:r>
-        <w:t xml:space="preserve"> if the Extrap tab</w:t>
+        <w:t xml:space="preserve"> i</w:t>
+      </w:r>
+      <w:r>
+        <w:t>n</w:t>
+      </w:r>
+      <w:r>
+        <w:t xml:space="preserve"> the Extrap tab</w:t>
       </w:r>
       <w:r>
         <w:t>.</w:t>
@@ -17071,14 +17105,14 @@
       <w:pPr>
         <w:pStyle w:val="Heading2"/>
       </w:pPr>
-      <w:bookmarkStart w:id="65" w:name="_Uncertainty_Tables"/>
-      <w:bookmarkStart w:id="66" w:name="_Toc34221111"/>
-      <w:bookmarkEnd w:id="65"/>
+      <w:bookmarkStart w:id="64" w:name="_Uncertainty_Tables"/>
+      <w:bookmarkStart w:id="65" w:name="_Toc34221111"/>
+      <w:bookmarkEnd w:id="64"/>
       <w:r>
         <w:lastRenderedPageBreak/>
         <w:t>Uncertainty Tables</w:t>
       </w:r>
-      <w:bookmarkEnd w:id="66"/>
+      <w:bookmarkEnd w:id="65"/>
     </w:p>
     <w:p>
       <w:r>
@@ -17142,7 +17176,13 @@
         <w:t>table provides the coefficient of variation in percent (COV %) for the total discharge, the cross-section width, and the cross-sectional area</w:t>
       </w:r>
       <w:r>
-        <w:t xml:space="preserve"> in first two columns. The </w:t>
+        <w:t xml:space="preserve"> in </w:t>
+      </w:r>
+      <w:r>
+        <w:t xml:space="preserve">the </w:t>
+      </w:r>
+      <w:r>
+        <w:t xml:space="preserve">first two columns. The </w:t>
       </w:r>
       <w:r>
         <w:t>percentage of total discharge (% Q) in the left and right edges (Left/Right Edge), in invalid cells (Invalid Cells), and in invalid ensembles (Invalid Ens.)</w:t>
@@ -17299,14 +17339,14 @@
       <w:pPr>
         <w:pStyle w:val="Heading1"/>
       </w:pPr>
-      <w:bookmarkStart w:id="67" w:name="_SysTest_Tab"/>
-      <w:bookmarkStart w:id="68" w:name="_Toc34221112"/>
-      <w:bookmarkEnd w:id="67"/>
+      <w:bookmarkStart w:id="66" w:name="_SysTest_Tab"/>
+      <w:bookmarkStart w:id="67" w:name="_Toc34221112"/>
+      <w:bookmarkEnd w:id="66"/>
       <w:r>
         <w:lastRenderedPageBreak/>
         <w:t>SysTest Tab</w:t>
       </w:r>
-      <w:bookmarkEnd w:id="68"/>
+      <w:bookmarkEnd w:id="67"/>
     </w:p>
     <w:p>
       <w:r>
@@ -17359,11 +17399,11 @@
       <w:pPr>
         <w:pStyle w:val="Heading2"/>
       </w:pPr>
-      <w:bookmarkStart w:id="69" w:name="_Toc34221113"/>
+      <w:bookmarkStart w:id="68" w:name="_Toc34221113"/>
       <w:r>
         <w:t>Results Tab</w:t>
       </w:r>
-      <w:bookmarkEnd w:id="69"/>
+      <w:bookmarkEnd w:id="68"/>
     </w:p>
     <w:p>
       <w:r>
@@ -17430,12 +17470,12 @@
       <w:pPr>
         <w:pStyle w:val="Heading2"/>
       </w:pPr>
-      <w:bookmarkStart w:id="70" w:name="_Toc34221114"/>
+      <w:bookmarkStart w:id="69" w:name="_Toc34221114"/>
       <w:r>
         <w:lastRenderedPageBreak/>
         <w:t>Messages Tab</w:t>
       </w:r>
-      <w:bookmarkEnd w:id="70"/>
+      <w:bookmarkEnd w:id="69"/>
     </w:p>
     <w:p>
       <w:r>
@@ -17488,13 +17528,13 @@
       <w:pPr>
         <w:pStyle w:val="Heading1"/>
       </w:pPr>
-      <w:bookmarkStart w:id="71" w:name="_Compass/P/R_Tab"/>
-      <w:bookmarkStart w:id="72" w:name="_Toc34221115"/>
+      <w:bookmarkStart w:id="70" w:name="_Compass/P/R_Tab"/>
+      <w:bookmarkStart w:id="71" w:name="_Toc34221115"/>
+      <w:bookmarkEnd w:id="70"/>
+      <w:r>
+        <w:t>Compass/P/R Tab</w:t>
+      </w:r>
       <w:bookmarkEnd w:id="71"/>
-      <w:r>
-        <w:t>Compass/P/R Tab</w:t>
-      </w:r>
-      <w:bookmarkEnd w:id="72"/>
     </w:p>
     <w:p>
       <w:r>
@@ -17572,11 +17612,11 @@
       <w:pPr>
         <w:pStyle w:val="Heading2"/>
       </w:pPr>
-      <w:bookmarkStart w:id="73" w:name="_Toc34221116"/>
+      <w:bookmarkStart w:id="72" w:name="_Toc34221116"/>
       <w:r>
         <w:t>Data</w:t>
       </w:r>
-      <w:bookmarkEnd w:id="73"/>
+      <w:bookmarkEnd w:id="72"/>
     </w:p>
     <w:p>
       <w:r>
@@ -17934,11 +17974,11 @@
       <w:pPr>
         <w:pStyle w:val="Heading2"/>
       </w:pPr>
-      <w:bookmarkStart w:id="74" w:name="_Toc34221117"/>
+      <w:bookmarkStart w:id="73" w:name="_Toc34221117"/>
       <w:r>
         <w:t>Calibration / Evaluation</w:t>
       </w:r>
-      <w:bookmarkEnd w:id="74"/>
+      <w:bookmarkEnd w:id="73"/>
     </w:p>
     <w:p>
       <w:r>
@@ -17991,11 +18031,11 @@
       <w:pPr>
         <w:pStyle w:val="Heading2"/>
       </w:pPr>
-      <w:bookmarkStart w:id="75" w:name="_Toc34221118"/>
+      <w:bookmarkStart w:id="74" w:name="_Toc34221118"/>
       <w:r>
         <w:t>Messages</w:t>
       </w:r>
-      <w:bookmarkEnd w:id="75"/>
+      <w:bookmarkEnd w:id="74"/>
     </w:p>
     <w:p>
       <w:r>
@@ -18055,13 +18095,13 @@
       <w:pPr>
         <w:pStyle w:val="Heading1"/>
       </w:pPr>
-      <w:bookmarkStart w:id="76" w:name="_Temp/Sal_Tab"/>
-      <w:bookmarkStart w:id="77" w:name="_Toc34221119"/>
+      <w:bookmarkStart w:id="75" w:name="_Temp/Sal_Tab"/>
+      <w:bookmarkStart w:id="76" w:name="_Toc34221119"/>
+      <w:bookmarkEnd w:id="75"/>
+      <w:r>
+        <w:t>Temp/Sal Tab</w:t>
+      </w:r>
       <w:bookmarkEnd w:id="76"/>
-      <w:r>
-        <w:t>Temp/Sal Tab</w:t>
-      </w:r>
-      <w:bookmarkEnd w:id="77"/>
     </w:p>
     <w:p>
       <w:r>
@@ -18114,15 +18154,21 @@
       <w:pPr>
         <w:pStyle w:val="Heading2"/>
       </w:pPr>
-      <w:bookmarkStart w:id="78" w:name="_Toc34221120"/>
+      <w:bookmarkStart w:id="77" w:name="_Toc34221120"/>
       <w:r>
         <w:t>Data</w:t>
       </w:r>
-      <w:bookmarkEnd w:id="78"/>
-    </w:p>
-    <w:p>
-      <w:r>
-        <w:t>The Water Temperature panel displays a time series of the temperature readings for all of the transects in the measurement. This is useful to determine if the ADCP has reached equilibrium water temperature prior to the start of the measurement and to identify any substantial temperature changes in the cross section. USGS policy requires an independent temperature reading be made, recorded, and compared to a simultaneous temperature reading from the ADCP. These temperature reading can be enter in the edit boxes for Independent and ADCP and the appropriate units selected from the radio buttons. If the ADCP temperature is not provided the ADCP average temperature will be compared to the Independent temperature. If no Independent temperature is provided, the ADAQ will flag this violation of policy.</w:t>
+      <w:bookmarkEnd w:id="77"/>
+    </w:p>
+    <w:p>
+      <w:r>
+        <w:t>The Water Temperature panel displays a time series of the temperature readings for all of the transects in the measurement. This is useful to determine if the ADCP has reached equilibrium water temperature prior to the start of the measurement and to identify any substantial temperature changes in the cross section. USGS policy requires an independent temperature reading be made, recorded, and compared to a simultaneous temperature reading from the ADCP. These temperature reading can be enter</w:t>
+      </w:r>
+      <w:r>
+        <w:t>ed</w:t>
+      </w:r>
+      <w:r>
+        <w:t xml:space="preserve"> in the edit boxes for Independent and ADCP and the appropriate units selected from the radio buttons. If the ADCP temperature is not provided the ADCP average temperature will be compared to the Independent temperature. If no Independent temperature is provided, the ADAQ will flag this violation of policy.</w:t>
       </w:r>
     </w:p>
     <w:p>
@@ -18130,7 +18176,11 @@
         <w:t xml:space="preserve">The table at the </w:t>
       </w:r>
       <w:r>
-        <w:t>top of the Data tab displays the speed of sound, the parameters that affect the speed of sound, and allows the user to make changes directly to the speed of sound or to the parameters. The Temperature Source can be changed by clicking in a row under the Temperature Source column. This will open a dialog that allows the user to manually set a water temperature or to use the ADCP internal sensor to determine the water temperature for the purpose of computing the speed of sound.</w:t>
+        <w:t xml:space="preserve">top of the Data tab displays the speed of sound, the parameters that affect the speed of sound, and allows the user to make changes directly to the speed of sound or to the parameters. The Temperature Source can be changed by clicking in a row under the Temperature Source column. This </w:t>
+      </w:r>
+      <w:r>
+        <w:lastRenderedPageBreak/>
+        <w:t>will open a dialog that allows the user to manually set a water temperature or to use the ADCP internal sensor to determine the water temperature for the purpose of computing the speed of sound.</w:t>
       </w:r>
     </w:p>
     <w:p>
@@ -18138,7 +18188,6 @@
         <w:rPr>
           <w:noProof/>
         </w:rPr>
-        <w:lastRenderedPageBreak/>
         <w:drawing>
           <wp:inline distT="0" distB="0" distL="0" distR="0" wp14:anchorId="6A58742F" wp14:editId="46599832">
             <wp:extent cx="2137893" cy="1161768"/>
@@ -18282,12 +18331,12 @@
       <w:pPr>
         <w:pStyle w:val="Heading2"/>
       </w:pPr>
-      <w:bookmarkStart w:id="79" w:name="_Toc34221121"/>
+      <w:bookmarkStart w:id="78" w:name="_Toc34221121"/>
       <w:r>
         <w:lastRenderedPageBreak/>
         <w:t>Messages</w:t>
       </w:r>
-      <w:bookmarkEnd w:id="79"/>
+      <w:bookmarkEnd w:id="78"/>
     </w:p>
     <w:p>
       <w:r>
@@ -18345,14 +18394,14 @@
       <w:pPr>
         <w:pStyle w:val="Heading1"/>
       </w:pPr>
-      <w:bookmarkStart w:id="80" w:name="_MovBedTst_Tab"/>
-      <w:bookmarkStart w:id="81" w:name="_Toc34221122"/>
-      <w:bookmarkEnd w:id="80"/>
+      <w:bookmarkStart w:id="79" w:name="_MovBedTst_Tab"/>
+      <w:bookmarkStart w:id="80" w:name="_Toc34221122"/>
+      <w:bookmarkEnd w:id="79"/>
       <w:r>
         <w:lastRenderedPageBreak/>
         <w:t>MovBedTst Tab</w:t>
       </w:r>
-      <w:bookmarkEnd w:id="81"/>
+      <w:bookmarkEnd w:id="80"/>
     </w:p>
     <w:p>
       <w:r>
@@ -18420,11 +18469,11 @@
       <w:pPr>
         <w:pStyle w:val="Heading2"/>
       </w:pPr>
-      <w:bookmarkStart w:id="82" w:name="_Toc34221123"/>
+      <w:bookmarkStart w:id="81" w:name="_Toc34221123"/>
       <w:r>
         <w:t>Data</w:t>
       </w:r>
-      <w:bookmarkEnd w:id="82"/>
+      <w:bookmarkEnd w:id="81"/>
     </w:p>
     <w:p>
       <w:r>
@@ -18611,7 +18660,15 @@
         <w:t xml:space="preserve">if </w:t>
       </w:r>
       <w:r>
-        <w:t xml:space="preserve">the test or test(s) will be used to correct the discharge for a moving-bed condition. If bottom track is the navigation reference and a moving bed exists, QRev will automatically select the moving-bed test to use to correct the final discharge; however, the user can override the selection unchecking the </w:t>
+        <w:t>the test or test(s) will be used to correct the discharge for a moving-bed condition. If bottom track is the navigation reference and a moving bed exists, QRev will automatically select the moving-bed test to use to correct the final discharge; however, the user can override the selection</w:t>
+      </w:r>
+      <w:r>
+        <w:t xml:space="preserve"> by</w:t>
+      </w:r>
+      <w:bookmarkStart w:id="82" w:name="_GoBack"/>
+      <w:bookmarkEnd w:id="82"/>
+      <w:r>
+        <w:t xml:space="preserve"> unchecking the </w:t>
       </w:r>
       <w:r>
         <w:t>Used for Correction</w:t>
@@ -27286,7 +27343,7 @@
 </file>
 
 <file path=customXml/itemProps1.xml><?xml version="1.0" encoding="utf-8"?>
-<ds:datastoreItem xmlns:ds="http://schemas.openxmlformats.org/officeDocument/2006/customXml" ds:itemID="{801B4997-B454-47C4-A83D-C190B820497A}">
+<ds:datastoreItem xmlns:ds="http://schemas.openxmlformats.org/officeDocument/2006/customXml" ds:itemID="{426B87FF-4226-4741-8180-D5A0CEFE44ED}">
   <ds:schemaRefs>
     <ds:schemaRef ds:uri="http://schemas.openxmlformats.org/officeDocument/2006/bibliography"/>
   </ds:schemaRefs>

</xml_diff>

<commit_message>
Measurement: 1) fixed issue loading and reprocessing QRev.mat file with manual settings
</commit_message>
<xml_diff>
--- a/UI/Help/QRev_v4_Help.docx
+++ b/UI/Help/QRev_v4_Help.docx
@@ -3169,7 +3169,23 @@
           <w:sz w:val="16"/>
           <w:szCs w:val="16"/>
         </w:rPr>
-        <w:t>: The Matlab version of this software has been approved for release by the U.S. Geological Survey (USGS). The Python version is under development. Although the software has been subjected to rigorous review, the USGS reserves the right to update the software as needed pursuant to further analysis and review. No warranty, expressed or implied, is made by the USGS or the U.S. Government as to the functionality of the software and related material nor shall the fact of release constitute any such warranty. Furthermore, the software is released on condition that neither the USGS nor the U.S. Government shall be held liable for any damages resulting from its authorized or unauthorized use.</w:t>
+        <w:t xml:space="preserve">: The </w:t>
+      </w:r>
+      <w:proofErr w:type="spellStart"/>
+      <w:r>
+        <w:rPr>
+          <w:sz w:val="16"/>
+          <w:szCs w:val="16"/>
+        </w:rPr>
+        <w:t>Matlab</w:t>
+      </w:r>
+      <w:proofErr w:type="spellEnd"/>
+      <w:r>
+        <w:rPr>
+          <w:sz w:val="16"/>
+          <w:szCs w:val="16"/>
+        </w:rPr>
+        <w:t xml:space="preserve"> version of this software has been approved for release by the U.S. Geological Survey (USGS). The Python version is under development. Although the software has been subjected to rigorous review, the USGS reserves the right to update the software as needed pursuant to further analysis and review. No warranty, expressed or implied, is made by the USGS or the U.S. Government as to the functionality of the software and related material nor shall the fact of release constitute any such warranty. Furthermore, the software is released on condition that neither the USGS nor the U.S. Government shall be held liable for any damages resulting from its authorized or unauthorized use.</w:t>
       </w:r>
     </w:p>
     <w:p>
@@ -13577,7 +13593,23 @@
     </w:p>
     <w:p>
       <w:r>
-        <w:t>The USGS, Office of Surface Water developed a computer program, QRev. The program can be used to compute the discharge from a moving-boat ADCP measurement using data collected with any of the Teledyne RD Instrument (TRDI) or SonTek bottom tracking ADCPs. QRev applies consistent algorithms for the computation of discharge independent of the manufacturer of the ADCP. In addition, QRev automates filtering and quality checking of the collected data and provides feedback to the user of potential quality issues with the measurement. Various statistics and characteristics of the measurement, in addition to a simple uncertainty assessment are provided to the user to assist them in properly rating the measurement. QRev saves an extensible markup language (XML) file that can be imported into databases or electronic field notes software, such as, SVMobile.</w:t>
+        <w:t xml:space="preserve">The USGS, Office of Surface Water developed a computer program, QRev. The program can be used to compute the discharge from a moving-boat ADCP measurement using data collected with any of the Teledyne RD Instrument (TRDI) or </w:t>
+      </w:r>
+      <w:proofErr w:type="spellStart"/>
+      <w:r>
+        <w:t>SonTek</w:t>
+      </w:r>
+      <w:proofErr w:type="spellEnd"/>
+      <w:r>
+        <w:t xml:space="preserve"> bottom tracking ADCPs. QRev applies consistent algorithms for the computation of discharge independent of the manufacturer of the ADCP. In addition, QRev automates filtering and quality checking of the collected data and provides feedback to the user of potential quality issues with the measurement. Various statistics and characteristics of the measurement, in addition to a simple uncertainty assessment are provided to the user to assist them in properly rating the measurement. QRev saves an extensible markup language (XML) file that can be imported into databases or electronic field notes software, such as, </w:t>
+      </w:r>
+      <w:proofErr w:type="spellStart"/>
+      <w:r>
+        <w:t>SVMobile</w:t>
+      </w:r>
+      <w:proofErr w:type="spellEnd"/>
+      <w:r>
+        <w:t>.</w:t>
       </w:r>
     </w:p>
     <w:p>
@@ -13592,7 +13624,15 @@
     </w:p>
     <w:p>
       <w:r>
-        <w:t xml:space="preserve">The original QRev was developed using Matlab. In order to move to open source software and to provide a more modern user interface QRev has been rewritten in Python. </w:t>
+        <w:t xml:space="preserve">The original QRev was developed using </w:t>
+      </w:r>
+      <w:proofErr w:type="spellStart"/>
+      <w:r>
+        <w:t>Matlab</w:t>
+      </w:r>
+      <w:proofErr w:type="spellEnd"/>
+      <w:r>
+        <w:t xml:space="preserve">. In order to move to open source software and to provide a more modern user interface QRev has been rewritten in Python. </w:t>
       </w:r>
       <w:r>
         <w:t xml:space="preserve">The purpose of this guide is to describe the user interface, features, and designed workflow of </w:t>
@@ -13601,7 +13641,15 @@
         <w:t xml:space="preserve">this new version of </w:t>
       </w:r>
       <w:r>
-        <w:t xml:space="preserve">QRev. The report will present all the windows and describe the function and intended use of all the interactive controls of QRev’s graphical user interface (GUI). </w:t>
+        <w:t xml:space="preserve">QRev. The report will present all the windows and describe the function and intended use of all the interactive controls of </w:t>
+      </w:r>
+      <w:proofErr w:type="spellStart"/>
+      <w:r>
+        <w:t>QRev’s</w:t>
+      </w:r>
+      <w:proofErr w:type="spellEnd"/>
+      <w:r>
+        <w:t xml:space="preserve"> graphical user interface (GUI). </w:t>
       </w:r>
     </w:p>
     <w:p>
@@ -13630,7 +13678,15 @@
         <w:ind w:left="720" w:hanging="360"/>
       </w:pPr>
       <w:r>
-        <w:t>Process SonTek and TRDI data.</w:t>
+        <w:t xml:space="preserve">Process </w:t>
+      </w:r>
+      <w:proofErr w:type="spellStart"/>
+      <w:r>
+        <w:t>SonTek</w:t>
+      </w:r>
+      <w:proofErr w:type="spellEnd"/>
+      <w:r>
+        <w:t xml:space="preserve"> and TRDI data.</w:t>
       </w:r>
     </w:p>
     <w:p>
@@ -13739,7 +13795,15 @@
     </w:p>
     <w:p>
       <w:r>
-        <w:t>The goal is for QRev to be used for data review and processing of all moving-boat ADCP streamflow measurements. Use of QRev will ensure consistent algorithms are applied for the computation of discharge, independent of the ADCP manufacturer. QRev also provides the same automated data filters, graphs and tables, and user feedback for all data to improve consistency of data quality assessments.</w:t>
+        <w:t xml:space="preserve">The goal is for QRev to be used for data review and processing of all </w:t>
+      </w:r>
+      <w:proofErr w:type="gramStart"/>
+      <w:r>
+        <w:t>moving-boat</w:t>
+      </w:r>
+      <w:proofErr w:type="gramEnd"/>
+      <w:r>
+        <w:t xml:space="preserve"> ADCP streamflow measurements. Use of QRev will ensure consistent algorithms are applied for the computation of discharge, independent of the ADCP manufacturer. QRev also provides the same automated data filters, graphs and tables, and user feedback for all data to improve consistency of data quality assessments.</w:t>
       </w:r>
     </w:p>
     <w:p>
@@ -13761,7 +13825,21 @@
           <w:rPr>
             <w:rStyle w:val="Hyperlink"/>
           </w:rPr>
-          <w:t>USGS Hydroacoustics web page for QRev</w:t>
+          <w:t xml:space="preserve">USGS </w:t>
+        </w:r>
+        <w:proofErr w:type="spellStart"/>
+        <w:r>
+          <w:rPr>
+            <w:rStyle w:val="Hyperlink"/>
+          </w:rPr>
+          <w:t>Hydroacoustics</w:t>
+        </w:r>
+        <w:proofErr w:type="spellEnd"/>
+        <w:r>
+          <w:rPr>
+            <w:rStyle w:val="Hyperlink"/>
+          </w:rPr>
+          <w:t xml:space="preserve"> web page for QRev</w:t>
         </w:r>
       </w:hyperlink>
       <w:r>
@@ -13781,7 +13859,31 @@
         </w:r>
       </w:hyperlink>
       <w:r>
-        <w:t>" board under Hydroacoustics Moving-Boat Deployments. Open the QRev board and click "Notify" to automatically receive emails on any bug fixes or issues identified with QRev. This is the only way of being automatically notified if there has been an identified problem or if a new version has been released. You are also encouraged to report any problems you encounter with QRev and attach the associated files so that any identified problem can be resolved. To access the OSW Hydroacoustics Forums you must be a registered user of the forums.</w:t>
+        <w:t xml:space="preserve">" board under </w:t>
+      </w:r>
+      <w:proofErr w:type="spellStart"/>
+      <w:r>
+        <w:t>Hydroacoustics</w:t>
+      </w:r>
+      <w:proofErr w:type="spellEnd"/>
+      <w:r>
+        <w:t xml:space="preserve"> Moving-Boat Deployments. Open the QRev board and click "Notify" to automatically receive emails on any bug fixes or issues identified with QRev. This is the only way of being automatically notified if there has been an identified problem or if a new version has been released. You are also encouraged to report any problems you encounter with QRev and attach the associated files so that any identified problem can be resolved. To access the OSW </w:t>
+      </w:r>
+      <w:proofErr w:type="spellStart"/>
+      <w:r>
+        <w:t>Hydroacoustics</w:t>
+      </w:r>
+      <w:proofErr w:type="spellEnd"/>
+      <w:r>
+        <w:t xml:space="preserve"> </w:t>
+      </w:r>
+      <w:proofErr w:type="gramStart"/>
+      <w:r>
+        <w:t>Forums</w:t>
+      </w:r>
+      <w:proofErr w:type="gramEnd"/>
+      <w:r>
+        <w:t xml:space="preserve"> you must be a registered user of the forums.</w:t>
       </w:r>
     </w:p>
     <w:p>
@@ -13790,17 +13892,39 @@
           <w:rPr>
             <w:rStyle w:val="Hyperlink"/>
           </w:rPr>
-          <w:t>Register for access to OSW Hydroacoustics Forums</w:t>
+          <w:t xml:space="preserve">Register for access to OSW </w:t>
         </w:r>
-      </w:hyperlink>
-    </w:p>
-    <w:p>
-      <w:hyperlink r:id="rId64" w:history="1">
+        <w:proofErr w:type="spellStart"/>
         <w:r>
           <w:rPr>
             <w:rStyle w:val="Hyperlink"/>
           </w:rPr>
-          <w:t>Hydroacoustics Forums for Registered Users</w:t>
+          <w:t>Hydroacoustics</w:t>
+        </w:r>
+        <w:proofErr w:type="spellEnd"/>
+        <w:r>
+          <w:rPr>
+            <w:rStyle w:val="Hyperlink"/>
+          </w:rPr>
+          <w:t xml:space="preserve"> Forums</w:t>
+        </w:r>
+      </w:hyperlink>
+    </w:p>
+    <w:p>
+      <w:hyperlink r:id="rId64" w:history="1">
+        <w:proofErr w:type="spellStart"/>
+        <w:r>
+          <w:rPr>
+            <w:rStyle w:val="Hyperlink"/>
+          </w:rPr>
+          <w:t>Hydroacoustics</w:t>
+        </w:r>
+        <w:proofErr w:type="spellEnd"/>
+        <w:r>
+          <w:rPr>
+            <w:rStyle w:val="Hyperlink"/>
+          </w:rPr>
+          <w:t xml:space="preserve"> Forums for Registered Users</w:t>
         </w:r>
       </w:hyperlink>
     </w:p>
@@ -14379,8 +14503,29 @@
           <w:numId w:val="3"/>
         </w:numPr>
       </w:pPr>
-      <w:r>
-        <w:t>SonTek RiverSurveyor Live (RSL) Matlab output (*.mat)</w:t>
+      <w:proofErr w:type="spellStart"/>
+      <w:r>
+        <w:t>SonTek</w:t>
+      </w:r>
+      <w:proofErr w:type="spellEnd"/>
+      <w:r>
+        <w:t xml:space="preserve"> </w:t>
+      </w:r>
+      <w:proofErr w:type="spellStart"/>
+      <w:r>
+        <w:t>RiverSurveyor</w:t>
+      </w:r>
+      <w:proofErr w:type="spellEnd"/>
+      <w:r>
+        <w:t xml:space="preserve"> Live (RSL) </w:t>
+      </w:r>
+      <w:proofErr w:type="spellStart"/>
+      <w:r>
+        <w:t>Matlab</w:t>
+      </w:r>
+      <w:proofErr w:type="spellEnd"/>
+      <w:r>
+        <w:t xml:space="preserve"> output (*.mat)</w:t>
       </w:r>
       <w:r>
         <w:t>,</w:t>
@@ -14395,7 +14540,31 @@
         </w:numPr>
       </w:pPr>
       <w:r>
-        <w:t>TRDI WinRiver II (WR2) mmt (*.mmt)</w:t>
+        <w:t xml:space="preserve">TRDI </w:t>
+      </w:r>
+      <w:proofErr w:type="spellStart"/>
+      <w:r>
+        <w:t>WinRiver</w:t>
+      </w:r>
+      <w:proofErr w:type="spellEnd"/>
+      <w:r>
+        <w:t xml:space="preserve"> II (WR2) </w:t>
+      </w:r>
+      <w:proofErr w:type="spellStart"/>
+      <w:r>
+        <w:t>mmt</w:t>
+      </w:r>
+      <w:proofErr w:type="spellEnd"/>
+      <w:r>
+        <w:t xml:space="preserve"> (*.</w:t>
+      </w:r>
+      <w:proofErr w:type="spellStart"/>
+      <w:r>
+        <w:t>mmt</w:t>
+      </w:r>
+      <w:proofErr w:type="spellEnd"/>
+      <w:r>
+        <w:t>)</w:t>
       </w:r>
       <w:r>
         <w:t>, which automatically access the pd0 (*.pd0) raw data files, and</w:t>
@@ -14410,7 +14579,15 @@
         </w:numPr>
       </w:pPr>
       <w:r>
-        <w:t>Previously save *QRev.mat files.</w:t>
+        <w:t>Previously save *</w:t>
+      </w:r>
+      <w:proofErr w:type="spellStart"/>
+      <w:r>
+        <w:t>QRev.mat</w:t>
+      </w:r>
+      <w:proofErr w:type="spellEnd"/>
+      <w:r>
+        <w:t xml:space="preserve"> files.</w:t>
       </w:r>
     </w:p>
     <w:p>
@@ -14490,13 +14667,45 @@
       </w:r>
       <w:bookmarkStart w:id="10" w:name="_Toc34221080"/>
       <w:r>
-        <w:t>Load SonTek Data</w:t>
+        <w:t xml:space="preserve">Load </w:t>
+      </w:r>
+      <w:proofErr w:type="spellStart"/>
+      <w:r>
+        <w:t>SonTek</w:t>
+      </w:r>
+      <w:proofErr w:type="spellEnd"/>
+      <w:r>
+        <w:t xml:space="preserve"> Data</w:t>
       </w:r>
       <w:bookmarkEnd w:id="10"/>
     </w:p>
     <w:p>
       <w:r>
-        <w:t>For RSL measurements, moving-bed tests and transects must be exported from RSL using the MATLAB export feature. These files must be output using east, north, up (ENU) coordinates and BT, GGA, or VTG track reference. The files selected by the user from the Open File window should include the *.mat files for all transects in the measurement (Windows commonly does not display the file extension and considers *.mat files to be Microsoft Access Table Shortcuts.). QRev will automatically load associated moving-bed tests, system tests, and compass evaluations provided they follow the standard RSL naming and file storage conventions. Moving-bed tests filenames must begin with “Smba_” or “Loop_” and be exported to the MATLAB format (*.mat). The system tests and compass calibration must be stored in subfolders of the measurement folder and be named System Test and CompassCal, respectively.</w:t>
+        <w:t xml:space="preserve">For RSL measurements, </w:t>
+      </w:r>
+      <w:proofErr w:type="gramStart"/>
+      <w:r>
+        <w:t>moving-bed</w:t>
+      </w:r>
+      <w:proofErr w:type="gramEnd"/>
+      <w:r>
+        <w:t xml:space="preserve"> tests and transects must be exported from RSL using the MATLAB export feature. These files must be output using east, north, up (ENU) coordinates and BT, GGA, or VTG track reference. The files selected by the user from the Open File window should include the *.mat files for all transects in the measurement (Windows commonly does not display the file extension and considers *.mat files to be Microsoft Access Table Shortcuts.). QRev will automatically load associated moving-bed tests, system tests, and compass evaluations provided they follow the standard RSL naming and file storage conventions. Moving-bed tests filenames must begin with “</w:t>
+      </w:r>
+      <w:proofErr w:type="spellStart"/>
+      <w:r>
+        <w:t>Smba</w:t>
+      </w:r>
+      <w:proofErr w:type="spellEnd"/>
+      <w:r>
+        <w:t xml:space="preserve">_” or “Loop_” and be exported to the MATLAB format (*.mat). The system tests and compass calibration must be stored in subfolders of the measurement folder and be named System Test and </w:t>
+      </w:r>
+      <w:proofErr w:type="spellStart"/>
+      <w:r>
+        <w:t>CompassCal</w:t>
+      </w:r>
+      <w:proofErr w:type="spellEnd"/>
+      <w:r>
+        <w:t>, respectively.</w:t>
       </w:r>
     </w:p>
     <w:p>
@@ -14511,7 +14720,15 @@
     </w:p>
     <w:p>
       <w:r>
-        <w:t>For TRDI ADCPs, select the *.mmt file in the Open File dialog and the transects and supporting data will be loaded</w:t>
+        <w:t>For TRDI ADCPs, select the *.</w:t>
+      </w:r>
+      <w:proofErr w:type="spellStart"/>
+      <w:r>
+        <w:t>mmt</w:t>
+      </w:r>
+      <w:proofErr w:type="spellEnd"/>
+      <w:r>
+        <w:t xml:space="preserve"> file in the Open File dialog and the transects and supporting data will be loaded</w:t>
       </w:r>
       <w:r>
         <w:t xml:space="preserve"> from the associated *.pd0 files</w:t>
@@ -14532,7 +14749,39 @@
     </w:p>
     <w:p>
       <w:r>
-        <w:t>The QRev data type is for a measurement that has already been processed and saved by QRev. The file  is a “*_QRev.mat” file. This file contains all the data and settings used in QRev and will present the data exactly as the file was saved.  If the file was saved with an earlier version of QRev and additional features and quality checks have been updated in the current version the following dialog will be displayed giving the user the option of viewing the data as it was saved or reprocessing it. If a change is made to the data the data will be reprocessed using the features of the current version.</w:t>
+        <w:t xml:space="preserve">The QRev data type is for a measurement that has already been processed and saved by QRev. The </w:t>
+      </w:r>
+      <w:proofErr w:type="gramStart"/>
+      <w:r>
+        <w:t>file  is</w:t>
+      </w:r>
+      <w:proofErr w:type="gramEnd"/>
+      <w:r>
+        <w:t xml:space="preserve"> a “*_</w:t>
+      </w:r>
+      <w:proofErr w:type="spellStart"/>
+      <w:r>
+        <w:t>QRev.mat</w:t>
+      </w:r>
+      <w:proofErr w:type="spellEnd"/>
+      <w:r>
+        <w:t xml:space="preserve">” file. This file contains all the data and settings used in QRev and will present the data exactly as the file was saved.  If the file was saved with an earlier version of QRev and additional features and quality checks have been updated in the current version the following dialog will be displayed giving the </w:t>
+      </w:r>
+      <w:proofErr w:type="gramStart"/>
+      <w:r>
+        <w:t>user</w:t>
+      </w:r>
+      <w:proofErr w:type="gramEnd"/>
+      <w:r>
+        <w:t xml:space="preserve"> the option of viewing the data as it was saved or reprocessing it. If a change is made to the </w:t>
+      </w:r>
+      <w:proofErr w:type="gramStart"/>
+      <w:r>
+        <w:t>data</w:t>
+      </w:r>
+      <w:proofErr w:type="gramEnd"/>
+      <w:r>
+        <w:t xml:space="preserve"> the data will be reprocessed using the features of the current version.</w:t>
       </w:r>
     </w:p>
     <w:p>
@@ -14602,7 +14851,15 @@
     </w:p>
     <w:p>
       <w:r>
-        <w:t>The Save button allows the user to save a MATLAB file of the measurement as processed in QRev and an XML file that can be loaded into other software. A save file dialog window provides a default name for the MATLAB file, which can be changed by the user prior to saving. The same name with an xml suffix will be used for the XML file. The default filename is based on the date and time of the save (yyyymmddHHMMSS_QRev.mat or yyyymmdd</w:t>
+        <w:t>The Save button allows the user to save a MATLAB file of the measurement as processed in QRev and an XML file that can be loaded into other software. A save file dialog window provides a default name for the MATLAB file, which can be changed by the user prior to saving. The same name with an xml suffix will be used for the XML file. The default filename is based on the date and time of the save (</w:t>
+      </w:r>
+      <w:proofErr w:type="spellStart"/>
+      <w:r>
+        <w:t>yyyymmddHHMMSS_QRev.mat</w:t>
+      </w:r>
+      <w:proofErr w:type="spellEnd"/>
+      <w:r>
+        <w:t xml:space="preserve"> or yyyymmdd</w:t>
       </w:r>
       <w:r>
         <w:t>_</w:t>
@@ -14845,7 +15102,15 @@
         <w:t>ed</w:t>
       </w:r>
       <w:r>
-        <w:t xml:space="preserve"> using the style sheet. Simply double click the *_QRev.xml file. The QRevStylesheet is only an example. Users are encouraged to modify the style sheet to meet their needs, but the modified style sheet must be stored in the QRev folder and be named QRevStylesheet.xsl. This setting is persistent and will be retained when QRev is closed and reopened.</w:t>
+        <w:t xml:space="preserve"> using the style sheet. Simply double click the *_QRev.xml file. The </w:t>
+      </w:r>
+      <w:proofErr w:type="spellStart"/>
+      <w:r>
+        <w:t>QRevStylesheet</w:t>
+      </w:r>
+      <w:proofErr w:type="spellEnd"/>
+      <w:r>
+        <w:t xml:space="preserve"> is only an example. Users are encouraged to modify the style sheet to meet their needs, but the modified style sheet must be stored in the QRev folder and be named QRevStylesheet.xsl. This setting is persistent and will be retained when QRev is closed and reopened.</w:t>
       </w:r>
     </w:p>
     <w:p>
@@ -14933,7 +15198,15 @@
         <w:t xml:space="preserve"> </w:t>
       </w:r>
       <w:r>
-        <w:t>date, time, and user name of the person making the comment.</w:t>
+        <w:t xml:space="preserve">date, time, and </w:t>
+      </w:r>
+      <w:proofErr w:type="gramStart"/>
+      <w:r>
+        <w:t>user name</w:t>
+      </w:r>
+      <w:proofErr w:type="gramEnd"/>
+      <w:r>
+        <w:t xml:space="preserve"> of the person making the comment.</w:t>
       </w:r>
       <w:r>
         <w:t xml:space="preserve"> The user should enter comments explaining any observations associated with the data or field conditions or any changes in QRev settings. All comments can be viewed by clicking the Comments </w:t>
@@ -15011,7 +15284,15 @@
     </w:p>
     <w:p>
       <w:r>
-        <w:t>The transect selection button opens a dialog that allows the user to select which transects in the measurement will be used to compute the measurement discharge. Check All and Uncheck All buttons are provide at the bottom left of the dialog.</w:t>
+        <w:t xml:space="preserve">The transect selection button opens a dialog that allows the user to select which transects in the measurement will be used to compute the measurement discharge. Check All and Uncheck All buttons are </w:t>
+      </w:r>
+      <w:proofErr w:type="gramStart"/>
+      <w:r>
+        <w:t>provide</w:t>
+      </w:r>
+      <w:proofErr w:type="gramEnd"/>
+      <w:r>
+        <w:t xml:space="preserve"> at the bottom left of the dialog.</w:t>
       </w:r>
     </w:p>
     <w:p>
@@ -15348,7 +15629,15 @@
     </w:p>
     <w:p>
       <w:r>
-        <w:t>Composite tracks is a feature that will automatically substitute one of the other valid navigation references for the selected navigation reference if the selected reference is invalid.</w:t>
+        <w:t xml:space="preserve">Composite tracks </w:t>
+      </w:r>
+      <w:proofErr w:type="gramStart"/>
+      <w:r>
+        <w:t>is</w:t>
+      </w:r>
+      <w:proofErr w:type="gramEnd"/>
+      <w:r>
+        <w:t xml:space="preserve"> a feature that will automatically substitute one of the other valid navigation references for the selected navigation reference if the selected reference is invalid.</w:t>
       </w:r>
       <w:r>
         <w:t xml:space="preserve"> If only BT is available composite tracks is turn off and no selection can be made by the user </w:t>
@@ -15753,7 +16042,31 @@
     </w:p>
     <w:p>
       <w:r>
-        <w:t>Allows the user to plot the transect’s shiptracks based on GGA data to Google Earth. A kml file is created and opened in Google Earth, if Google Earth has been installed on the computer running QRev. If Google Earth is not installed, nothing will happen.</w:t>
+        <w:t xml:space="preserve">Allows the user to plot the </w:t>
+      </w:r>
+      <w:proofErr w:type="spellStart"/>
+      <w:r>
+        <w:t>transect’s</w:t>
+      </w:r>
+      <w:proofErr w:type="spellEnd"/>
+      <w:r>
+        <w:t xml:space="preserve"> </w:t>
+      </w:r>
+      <w:proofErr w:type="spellStart"/>
+      <w:r>
+        <w:t>shiptracks</w:t>
+      </w:r>
+      <w:proofErr w:type="spellEnd"/>
+      <w:r>
+        <w:t xml:space="preserve"> based on GGA data to Google Earth. A </w:t>
+      </w:r>
+      <w:proofErr w:type="spellStart"/>
+      <w:r>
+        <w:t>kml</w:t>
+      </w:r>
+      <w:proofErr w:type="spellEnd"/>
+      <w:r>
+        <w:t xml:space="preserve"> file is created and opened in Google Earth, if Google Earth has been installed on the computer running QRev. If Google Earth is not installed, nothing will happen.</w:t>
       </w:r>
     </w:p>
     <w:p>
@@ -15838,7 +16151,15 @@
         </w:drawing>
       </w:r>
       <w:r>
-        <w:t>. After clicking the x the user will be presented with the following dialog.</w:t>
+        <w:t xml:space="preserve">. After clicking the </w:t>
+      </w:r>
+      <w:proofErr w:type="gramStart"/>
+      <w:r>
+        <w:t>x</w:t>
+      </w:r>
+      <w:proofErr w:type="gramEnd"/>
+      <w:r>
+        <w:t xml:space="preserve"> the user will be presented with the following dialog.</w:t>
       </w:r>
     </w:p>
     <w:p>
@@ -15885,7 +16206,15 @@
     </w:p>
     <w:p>
       <w:r>
-        <w:t>Clicking yes will close QRev. Clicking Cancel returns the user back to QRev and allows the to continue to work or save the file before closing.</w:t>
+        <w:t xml:space="preserve">Clicking yes will close QRev. Clicking Cancel returns the user back to QRev and allows </w:t>
+      </w:r>
+      <w:proofErr w:type="spellStart"/>
+      <w:r>
+        <w:t>the</w:t>
+      </w:r>
+      <w:proofErr w:type="spellEnd"/>
+      <w:r>
+        <w:t xml:space="preserve"> to continue to work or save the file before closing.</w:t>
       </w:r>
     </w:p>
     <w:p>
@@ -16099,12 +16428,21 @@
       <w:pPr>
         <w:ind w:left="720"/>
       </w:pPr>
+      <w:proofErr w:type="spellStart"/>
       <w:r>
         <w:rPr>
           <w:b/>
           <w:bCs/>
         </w:rPr>
-        <w:t>Meas Q</w:t>
+        <w:t>Meas</w:t>
+      </w:r>
+      <w:proofErr w:type="spellEnd"/>
+      <w:r>
+        <w:rPr>
+          <w:b/>
+          <w:bCs/>
+        </w:rPr>
+        <w:t xml:space="preserve"> Q</w:t>
       </w:r>
       <w:r>
         <w:t>: The discharge measured in the profiling range of the ADCP for the transect or measurement in the user specified units.</w:t>
@@ -16533,28 +16871,48 @@
           <w:b/>
           <w:bCs/>
         </w:rPr>
-        <w:t>Moving-Bed?</w:t>
-      </w:r>
-      <w:r>
-        <w:t>: Did the results of the moving-bed test indicate a moving bed?</w:t>
-      </w:r>
-    </w:p>
-    <w:p>
-      <w:pPr>
-        <w:ind w:left="720"/>
-      </w:pPr>
+        <w:t>Moving-</w:t>
+      </w:r>
+      <w:proofErr w:type="gramStart"/>
       <w:r>
         <w:rPr>
           <w:b/>
           <w:bCs/>
         </w:rPr>
+        <w:t>Bed?</w:t>
+      </w:r>
+      <w:r>
+        <w:t>:</w:t>
+      </w:r>
+      <w:proofErr w:type="gramEnd"/>
+      <w:r>
+        <w:t xml:space="preserve"> Did the results of the moving-bed test indicate a moving bed?</w:t>
+      </w:r>
+    </w:p>
+    <w:p>
+      <w:pPr>
+        <w:ind w:left="720"/>
+      </w:pPr>
+      <w:r>
+        <w:rPr>
+          <w:b/>
+          <w:bCs/>
+        </w:rPr>
         <w:t>Independent Temperature</w:t>
       </w:r>
       <w:r>
         <w:t xml:space="preserve">: </w:t>
       </w:r>
       <w:r>
-        <w:t>Water temperature measured by the user in user specified units. If not temperature is provided the value will be “N/A”.</w:t>
+        <w:t xml:space="preserve">Water temperature measured by the user in user specified units. If </w:t>
+      </w:r>
+      <w:proofErr w:type="gramStart"/>
+      <w:r>
+        <w:t>not</w:t>
+      </w:r>
+      <w:proofErr w:type="gramEnd"/>
+      <w:r>
+        <w:t xml:space="preserve"> temperature is provided the value will be “N/A”.</w:t>
       </w:r>
     </w:p>
     <w:p>
@@ -16725,7 +17083,15 @@
         <w:t>Edge Type Left</w:t>
       </w:r>
       <w:r>
-        <w:t>: Type of computation used to estimate the left edge (Rec – Rectangular edge, Tri – Triangular edge, Cus – Custom edge coefficient, Use – User specified discharge).</w:t>
+        <w:t xml:space="preserve">: Type of computation used to estimate the left edge (Rec – Rectangular edge, Tri – Triangular edge, </w:t>
+      </w:r>
+      <w:proofErr w:type="spellStart"/>
+      <w:r>
+        <w:t>Cus</w:t>
+      </w:r>
+      <w:proofErr w:type="spellEnd"/>
+      <w:r>
+        <w:t xml:space="preserve"> – Custom edge coefficient, Use – User specified discharge).</w:t>
       </w:r>
     </w:p>
     <w:p>
@@ -16740,7 +17106,15 @@
         <w:t>Edge Type Right</w:t>
       </w:r>
       <w:r>
-        <w:t>: Type of computation used to estimate the right edge (Rec – Rectangular edge, Tri – Triangular edge, Cus – Custom edge coefficient, Use – User specified discharge).</w:t>
+        <w:t xml:space="preserve">: Type of computation used to estimate the right edge (Rec – Rectangular edge, Tri – Triangular edge, </w:t>
+      </w:r>
+      <w:proofErr w:type="spellStart"/>
+      <w:r>
+        <w:t>Cus</w:t>
+      </w:r>
+      <w:proofErr w:type="spellEnd"/>
+      <w:r>
+        <w:t xml:space="preserve"> – Custom edge coefficient, Use – User specified discharge).</w:t>
       </w:r>
     </w:p>
     <w:p>
@@ -16758,7 +17132,15 @@
         <w:t xml:space="preserve">: Depth of the ADCP below the water surface in user specified units. The </w:t>
       </w:r>
       <w:r>
-        <w:t>draft is measured to the vertical center of the transducers for TRDI ADCPs and the bottom of the ADCP for SonTek ADCPs.</w:t>
+        <w:t xml:space="preserve">draft is measured to the vertical center of the transducers for TRDI ADCPs and the bottom of the ADCP for </w:t>
+      </w:r>
+      <w:proofErr w:type="spellStart"/>
+      <w:r>
+        <w:t>SonTek</w:t>
+      </w:r>
+      <w:proofErr w:type="spellEnd"/>
+      <w:r>
+        <w:t xml:space="preserve"> ADCPs.</w:t>
       </w:r>
     </w:p>
     <w:p>
@@ -16776,7 +17158,23 @@
         <w:t>:</w:t>
       </w:r>
       <w:r>
-        <w:t xml:space="preserve"> The distance below the transducer where data are marked invalid due to ringing or flow disturbance. This value is automatically set to 16 cm for the SonTek RiverSurveyor M9 and to 25 cm for the TRDI Rio Pro.</w:t>
+        <w:t xml:space="preserve"> The distance below the transducer where data are marked invalid due to ringing or flow disturbance. This value is automatically set to 16 cm for the </w:t>
+      </w:r>
+      <w:proofErr w:type="spellStart"/>
+      <w:r>
+        <w:t>SonTek</w:t>
+      </w:r>
+      <w:proofErr w:type="spellEnd"/>
+      <w:r>
+        <w:t xml:space="preserve"> </w:t>
+      </w:r>
+      <w:proofErr w:type="spellStart"/>
+      <w:r>
+        <w:t>RiverSurveyor</w:t>
+      </w:r>
+      <w:proofErr w:type="spellEnd"/>
+      <w:r>
+        <w:t xml:space="preserve"> M9 and to 25 cm for the TRDI Rio Pro.</w:t>
       </w:r>
     </w:p>
     <w:p>
@@ -17015,7 +17413,15 @@
         <w:t>:</w:t>
       </w:r>
       <w:r>
-        <w:t xml:space="preserve"> Manufacturer of ADCP (currently TRDI or SonTek)</w:t>
+        <w:t xml:space="preserve"> Manufacturer of ADCP (currently TRDI or </w:t>
+      </w:r>
+      <w:proofErr w:type="spellStart"/>
+      <w:r>
+        <w:t>SonTek</w:t>
+      </w:r>
+      <w:proofErr w:type="spellEnd"/>
+      <w:r>
+        <w:t>)</w:t>
       </w:r>
     </w:p>
     <w:p>
@@ -17087,7 +17493,15 @@
         <w:t>:</w:t>
       </w:r>
       <w:r>
-        <w:t xml:space="preserve"> The size or or range in depth cell size(s) in user specified units.</w:t>
+        <w:t xml:space="preserve"> The size or </w:t>
+      </w:r>
+      <w:proofErr w:type="spellStart"/>
+      <w:r>
+        <w:t>or</w:t>
+      </w:r>
+      <w:proofErr w:type="spellEnd"/>
+      <w:r>
+        <w:t xml:space="preserve"> range in depth cell size(s) in user specified units.</w:t>
       </w:r>
     </w:p>
     <w:p>
@@ -17231,7 +17645,15 @@
         </w:drawing>
       </w:r>
       <w:r>
-        <w:t xml:space="preserve"> and the text is bold and preceeded by an identifier in uppercase. A caution has the symbol </w:t>
+        <w:t xml:space="preserve"> and the text is bold and </w:t>
+      </w:r>
+      <w:proofErr w:type="spellStart"/>
+      <w:r>
+        <w:t>preceeded</w:t>
+      </w:r>
+      <w:proofErr w:type="spellEnd"/>
+      <w:r>
+        <w:t xml:space="preserve"> by an identifier in uppercase. A caution has the symbol </w:t>
       </w:r>
       <w:r>
         <w:rPr>
@@ -17274,7 +17696,15 @@
         </w:drawing>
       </w:r>
       <w:r>
-        <w:t xml:space="preserve"> and the text is italic and preceeded by an identifier in title case. Warnings are associated with buttons that are red and cautions with buttons that are yellow. The scroll bar on the right allows the user to scroll through messages if the messages exceed the panel size. </w:t>
+        <w:t xml:space="preserve"> and the text is italic and </w:t>
+      </w:r>
+      <w:proofErr w:type="spellStart"/>
+      <w:r>
+        <w:t>preceeded</w:t>
+      </w:r>
+      <w:proofErr w:type="spellEnd"/>
+      <w:r>
+        <w:t xml:space="preserve"> by an identifier in title case. Warnings are associated with buttons that are red and cautions with buttons that are yellow. The scroll bar on the right allows the user to scroll through messages if the messages exceed the panel size. </w:t>
       </w:r>
     </w:p>
     <w:p>
@@ -17470,7 +17900,15 @@
         <w:t>The color contour graph shows the final water and depth data that will be used to compute discharge. The data have been filtered and interpolated</w:t>
       </w:r>
       <w:r>
-        <w:t>. If that data were processed from raw data a red line will be drawn to delineate the top of the topmost depth cells and the side lobe cutoff for the bottom of the depth cells. If the data were loaded from a QRev.mat file processed with QRev prior to version 4 the red line will not be displayed.</w:t>
+        <w:t xml:space="preserve">. If that data were processed from raw data a red line will be drawn to delineate the top of the topmost depth cells and the side lobe cutoff for the bottom of the depth cells. If the data were loaded from a </w:t>
+      </w:r>
+      <w:proofErr w:type="spellStart"/>
+      <w:r>
+        <w:t>QRev.mat</w:t>
+      </w:r>
+      <w:proofErr w:type="spellEnd"/>
+      <w:r>
+        <w:t xml:space="preserve"> file processed with QRev prior to version 4 the red line will not be displayed.</w:t>
       </w:r>
     </w:p>
     <w:p>
@@ -17694,7 +18132,15 @@
         <w:t>n</w:t>
       </w:r>
       <w:r>
-        <w:t xml:space="preserve"> the Extrap tab</w:t>
+        <w:t xml:space="preserve"> the </w:t>
+      </w:r>
+      <w:proofErr w:type="spellStart"/>
+      <w:r>
+        <w:t>Extrap</w:t>
+      </w:r>
+      <w:proofErr w:type="spellEnd"/>
+      <w:r>
+        <w:t xml:space="preserve"> tab</w:t>
       </w:r>
       <w:r>
         <w:t>.</w:t>
@@ -17825,7 +18271,15 @@
         <w:t>Random Uncertainty</w:t>
       </w:r>
       <w:r>
-        <w:t>—The random uncertainty expands the Q COV to a 95 percent level by applying a coverage factor from the Student’s t-distribution based on the number or degrees of freedom and then dividing by the square root of the number of transects. When only 2 transect comprise a measurement, the theoretical Student’s t approach is abandoned and the 95 percent random uncertainty is computed as Q COV * 3.3.</w:t>
+        <w:t xml:space="preserve">—The random uncertainty expands the Q COV to a 95 percent level by applying a coverage factor from the Student’s t-distribution based on the number or degrees of freedom and then dividing by the square root of the number of transects. When only 2 transect comprise a measurement, the theoretical Student’s t approach is </w:t>
+      </w:r>
+      <w:proofErr w:type="gramStart"/>
+      <w:r>
+        <w:t>abandoned</w:t>
+      </w:r>
+      <w:proofErr w:type="gramEnd"/>
+      <w:r>
+        <w:t xml:space="preserve"> and the 95 percent random uncertainty is computed as Q COV * 3.3.</w:t>
       </w:r>
     </w:p>
     <w:p>
@@ -18005,7 +18459,15 @@
     </w:p>
     <w:p>
       <w:r>
-        <w:t>The results tab has two panels. The panel on the left is a table showing the summary of all system tests completed for this measurement. If more than one system test was completed, the table would have multiple rows.  The table identifies the system test by the date and time of the test. Each system test consists of a varying number of component tests. The number of component tests comprising the system test is shown in the second column. The third column shows the number of component tests that have failed. If the ADCP is from TRDI an additional evaluation of the PT3 test is made and receives a Pass or Fail. If the ADCP is from SonTek then the PT3 column will show N/A.</w:t>
+        <w:t xml:space="preserve">The results tab has two panels. The panel on the left is a table showing the summary of all system tests completed for this measurement. If more than one system test was completed, the table would have multiple rows.  The table identifies the system test by the date and time of the test. Each system test consists of a varying number of component tests. The number of component tests comprising the system test is shown in the second column. The third column shows the number of component tests that have failed. If the ADCP is from TRDI an additional evaluation of the PT3 test is made and receives a Pass or Fail. If the ADCP is from </w:t>
+      </w:r>
+      <w:proofErr w:type="spellStart"/>
+      <w:r>
+        <w:t>SonTek</w:t>
+      </w:r>
+      <w:proofErr w:type="spellEnd"/>
+      <w:r>
+        <w:t xml:space="preserve"> then the PT3 column will show N/A.</w:t>
       </w:r>
     </w:p>
     <w:p>
@@ -18440,7 +18902,15 @@
         <w:t xml:space="preserve"> graph</w:t>
       </w:r>
       <w:r>
-        <w:t xml:space="preserve"> displays the compass heading from either the internal compass or an external compass or both. For RiverSurveyors the change in magnetic field strength compared to the magnetic field strength during calibration can also be shown and will have its scale along the right axis. Data are always displayed by ensemble from left to right.</w:t>
+        <w:t xml:space="preserve"> displays the compass heading from either the internal compass or an external compass or both. For </w:t>
+      </w:r>
+      <w:proofErr w:type="spellStart"/>
+      <w:r>
+        <w:t>RiverSurveyors</w:t>
+      </w:r>
+      <w:proofErr w:type="spellEnd"/>
+      <w:r>
+        <w:t xml:space="preserve"> the change in magnetic field strength compared to the magnetic field strength during calibration can also be shown and will have its scale along the right axis. Data are always displayed by ensemble from left to right.</w:t>
       </w:r>
       <w:r>
         <w:t xml:space="preserve"> The table at the top</w:t>
@@ -18622,7 +19092,23 @@
     </w:p>
     <w:p>
       <w:r>
-        <w:t>The Calibration / Evaluation tab displays the results of the compass calibration and evaluation, if available. The Compass Calibration table lists the date and time of each calibration conducted during the measurement. Clicking on a row in the Date/Time column will display the results of the calibration in the right panel. The Compass Evaluation table lists the data, time, and results of each evaluation conducted during the measurement. Clicking on a row in the Data/Time column will display the results of the evaluation in the right panel. SonTek ADCPs with the G2 compass there is no evaluation data. For SonTek ADCPs with the G3 compass the evaluation results are taken from the calibration as there is no separate evaluation.</w:t>
+        <w:t xml:space="preserve">The Calibration / Evaluation tab displays the results of the compass calibration and evaluation, if available. The Compass Calibration table lists the date and time of each calibration conducted during the measurement. Clicking on a row in the Date/Time column will display the results of the calibration in the right panel. The Compass Evaluation table lists the data, time, and results of each evaluation conducted during the measurement. Clicking on a row in the Data/Time column will display the results of the evaluation in the right panel. </w:t>
+      </w:r>
+      <w:proofErr w:type="spellStart"/>
+      <w:r>
+        <w:t>SonTek</w:t>
+      </w:r>
+      <w:proofErr w:type="spellEnd"/>
+      <w:r>
+        <w:t xml:space="preserve"> ADCPs with the G2 compass there is no evaluation data. For </w:t>
+      </w:r>
+      <w:proofErr w:type="spellStart"/>
+      <w:r>
+        <w:t>SonTek</w:t>
+      </w:r>
+      <w:proofErr w:type="spellEnd"/>
+      <w:r>
+        <w:t xml:space="preserve"> ADCPs with the G3 compass the evaluation results are taken from the calibration as there is no separate evaluation.</w:t>
       </w:r>
     </w:p>
     <w:p>
@@ -18760,7 +19246,15 @@
     </w:p>
     <w:p>
       <w:r>
-        <w:t>The Water Temperature panel displays a time series of the temperature readings for all of the transects in the measurement. This is useful to determine if the ADCP has reached equilibrium water temperature prior to the start of the measurement and to identify any substantial temperature changes in the cross section. USGS policy requires an independent temperature reading be made, recorded, and compared to a simultaneous temperature reading from the ADCP. These temperature reading can be enter</w:t>
+        <w:t xml:space="preserve">The Water Temperature panel displays a time series of the temperature readings for </w:t>
+      </w:r>
+      <w:proofErr w:type="gramStart"/>
+      <w:r>
+        <w:t>all of</w:t>
+      </w:r>
+      <w:proofErr w:type="gramEnd"/>
+      <w:r>
+        <w:t xml:space="preserve"> the transects in the measurement. This is useful to determine if the ADCP has reached equilibrium water temperature prior to the start of the measurement and to identify any substantial temperature changes in the cross section. USGS policy requires an independent temperature reading be made, recorded, and compared to a simultaneous temperature reading from the ADCP. These temperature reading can be enter</w:t>
       </w:r>
       <w:r>
         <w:t>ed</w:t>
@@ -18995,9 +19489,14 @@
       <w:bookmarkStart w:id="81" w:name="_MovBedTst_Tab"/>
       <w:bookmarkStart w:id="82" w:name="_Toc34221122"/>
       <w:bookmarkEnd w:id="81"/>
+      <w:proofErr w:type="spellStart"/>
       <w:r>
         <w:lastRenderedPageBreak/>
-        <w:t>MovBedTst Tab</w:t>
+        <w:t>MovBedTst</w:t>
+      </w:r>
+      <w:proofErr w:type="spellEnd"/>
+      <w:r>
+        <w:t xml:space="preserve"> Tab</w:t>
       </w:r>
       <w:bookmarkEnd w:id="82"/>
     </w:p>
@@ -19047,8 +19546,13 @@
       <w:r>
         <w:t xml:space="preserve">The </w:t>
       </w:r>
-      <w:r>
-        <w:t>MovBedTst tab</w:t>
+      <w:proofErr w:type="spellStart"/>
+      <w:r>
+        <w:t>MovBedTst</w:t>
+      </w:r>
+      <w:proofErr w:type="spellEnd"/>
+      <w:r>
+        <w:t xml:space="preserve"> tab</w:t>
       </w:r>
       <w:r>
         <w:t xml:space="preserve"> allows the user to review moving-bed test results, mark tests invalid, and </w:t>
@@ -19060,7 +19564,15 @@
         <w:t xml:space="preserve"> moving-bed tests should be used to correct the measured discharge.</w:t>
       </w:r>
       <w:r>
-        <w:t xml:space="preserve"> The MovBedTst tab consist of two additional tabs Data and Messages.</w:t>
+        <w:t xml:space="preserve"> The </w:t>
+      </w:r>
+      <w:proofErr w:type="spellStart"/>
+      <w:r>
+        <w:t>MovBedTst</w:t>
+      </w:r>
+      <w:proofErr w:type="spellEnd"/>
+      <w:r>
+        <w:t xml:space="preserve"> tab consist of two additional tabs Data and Messages.</w:t>
       </w:r>
     </w:p>
     <w:p>
@@ -19126,7 +19638,15 @@
         <w:t xml:space="preserve">Three graphs are shown for the stationary test. </w:t>
       </w:r>
       <w:r>
-        <w:t>The graph at the left is a cumulative average of the moving-bed speed. Red dots indicate ensembles where the bottom track was invalid. For a good test the blue line should reach equilibrium (nearly horizontal) by the end of the test. The middle graph is the shiptrack produced by plotting the upstream or cross stream movement based on bottom track relative to the direction of flow for each ensemble. The graph on the right is a ship track plot of all available references.</w:t>
+        <w:t xml:space="preserve">The graph at the left is a cumulative average of the moving-bed speed. Red dots indicate ensembles where the bottom track was invalid. For a good test the blue line should reach equilibrium (nearly horizontal) by the end of the test. The middle graph is the </w:t>
+      </w:r>
+      <w:proofErr w:type="spellStart"/>
+      <w:r>
+        <w:t>shiptrack</w:t>
+      </w:r>
+      <w:proofErr w:type="spellEnd"/>
+      <w:r>
+        <w:t xml:space="preserve"> produced by plotting the upstream or cross stream movement based on bottom track relative to the direction of flow for each ensemble. The graph on the right is a ship track plot of all available references.</w:t>
       </w:r>
     </w:p>
     <w:p>
@@ -19405,8 +19925,13 @@
         <w:t>Type</w:t>
       </w:r>
       <w:r>
-        <w:t>—The type of test (Loop or Stationary</w:t>
-      </w:r>
+        <w:t xml:space="preserve">—The type of test (Loop or </w:t>
+      </w:r>
+      <w:proofErr w:type="gramStart"/>
+      <w:r>
+        <w:t>Stationary</w:t>
+      </w:r>
+      <w:proofErr w:type="gramEnd"/>
       <w:r>
         <w:t>).</w:t>
       </w:r>
@@ -19806,12 +20331,21 @@
       <w:pPr>
         <w:ind w:left="720"/>
       </w:pPr>
+      <w:proofErr w:type="spellStart"/>
       <w:r>
         <w:rPr>
           <w:b/>
           <w:bCs/>
         </w:rPr>
-        <w:t>Orig Data % Invalid</w:t>
+        <w:t>Orig</w:t>
+      </w:r>
+      <w:proofErr w:type="spellEnd"/>
+      <w:r>
+        <w:rPr>
+          <w:b/>
+          <w:bCs/>
+        </w:rPr>
+        <w:t xml:space="preserve"> Data % Invalid</w:t>
       </w:r>
       <w:r>
         <w:t>—Percent of ensembles that had invalid bottom track velocity prior to any filtering.</w:t>
@@ -20094,7 +20628,15 @@
     </w:p>
     <w:p>
       <w:r>
-        <w:t>Other (Other filter set to Off)</w:t>
+        <w:t>Other (</w:t>
+      </w:r>
+      <w:proofErr w:type="gramStart"/>
+      <w:r>
+        <w:t>Other</w:t>
+      </w:r>
+      <w:proofErr w:type="gramEnd"/>
+      <w:r>
+        <w:t xml:space="preserve"> filter set to Off)</w:t>
       </w:r>
       <w:r>
         <w:rPr>
@@ -20145,7 +20687,15 @@
     </w:p>
     <w:p>
       <w:r>
-        <w:t>Other (Other filter set to Smooth)</w:t>
+        <w:t>Other (</w:t>
+      </w:r>
+      <w:proofErr w:type="gramStart"/>
+      <w:r>
+        <w:t>Other</w:t>
+      </w:r>
+      <w:proofErr w:type="gramEnd"/>
+      <w:r>
+        <w:t xml:space="preserve"> filter set to Smooth)</w:t>
       </w:r>
     </w:p>
     <w:p/>
@@ -20317,7 +20867,15 @@
         <w:t xml:space="preserve">S </w:t>
       </w:r>
       <w:r>
-        <w:t>for other filter.</w:t>
+        <w:t xml:space="preserve">for </w:t>
+      </w:r>
+      <w:proofErr w:type="gramStart"/>
+      <w:r>
+        <w:t>other</w:t>
+      </w:r>
+      <w:proofErr w:type="gramEnd"/>
+      <w:r>
+        <w:t xml:space="preserve"> filter.</w:t>
       </w:r>
     </w:p>
     <w:p>
@@ -20405,7 +20963,15 @@
         <w:t>Auto</w:t>
       </w:r>
       <w:r>
-        <w:t>—(Default) Evaluates 3 beams solutions using neighboring data to determine the validity of the 3 beam solution. Details are documented in Mueller (2016).</w:t>
+        <w:t xml:space="preserve">—(Default) Evaluates 3 beams solutions using neighboring data to determine the validity of the </w:t>
+      </w:r>
+      <w:proofErr w:type="gramStart"/>
+      <w:r>
+        <w:t>3 beam</w:t>
+      </w:r>
+      <w:proofErr w:type="gramEnd"/>
+      <w:r>
+        <w:t xml:space="preserve"> solution. Details are documented in Mueller (2016).</w:t>
       </w:r>
     </w:p>
     <w:p>
@@ -20564,8 +21130,13 @@
         <w:pStyle w:val="Heading3"/>
       </w:pPr>
       <w:bookmarkStart w:id="95" w:name="_Toc34221134"/>
-      <w:r>
-        <w:t>Other Filter</w:t>
+      <w:proofErr w:type="gramStart"/>
+      <w:r>
+        <w:t>Other</w:t>
+      </w:r>
+      <w:proofErr w:type="gramEnd"/>
+      <w:r>
+        <w:t xml:space="preserve"> Filter</w:t>
       </w:r>
       <w:bookmarkEnd w:id="95"/>
     </w:p>
@@ -20601,7 +21172,15 @@
         <w:t>Smooth</w:t>
       </w:r>
       <w:r>
-        <w:t>—A locally weighted scatterplot smoothing (LOWESS) filter  with a dynamic moving window is applied. Details are documented in Mueller (2016).</w:t>
+        <w:t xml:space="preserve">—A locally weighted scatterplot smoothing (LOWESS) </w:t>
+      </w:r>
+      <w:proofErr w:type="gramStart"/>
+      <w:r>
+        <w:t>filter  with</w:t>
+      </w:r>
+      <w:proofErr w:type="gramEnd"/>
+      <w:r>
+        <w:t xml:space="preserve"> a dynamic moving window is applied. Details are documented in Mueller (2016).</w:t>
       </w:r>
     </w:p>
     <w:p>
@@ -20885,8 +21464,17 @@
           <w:b/>
           <w:bCs/>
         </w:rPr>
-        <w:t>Sat Chg</w:t>
-      </w:r>
+        <w:t xml:space="preserve">Sat </w:t>
+      </w:r>
+      <w:proofErr w:type="spellStart"/>
+      <w:r>
+        <w:rPr>
+          <w:b/>
+          <w:bCs/>
+        </w:rPr>
+        <w:t>Chg</w:t>
+      </w:r>
+      <w:proofErr w:type="spellEnd"/>
       <w:r>
         <w:rPr>
           <w:b/>
@@ -21092,7 +21680,15 @@
         <w:t>HDOP</w:t>
       </w:r>
       <w:r>
-        <w:t xml:space="preserve"> (Horizontal Dillution of Precision</w:t>
+        <w:t xml:space="preserve"> (Horizontal </w:t>
+      </w:r>
+      <w:proofErr w:type="spellStart"/>
+      <w:r>
+        <w:t>Dillution</w:t>
+      </w:r>
+      <w:proofErr w:type="spellEnd"/>
+      <w:r>
+        <w:t xml:space="preserve"> of Precision</w:t>
       </w:r>
       <w:r>
         <w:t>, lower is better, should be less than 4)</w:t>
@@ -21143,8 +21739,13 @@
     </w:p>
     <w:p>
       <w:r>
-        <w:t># Sats</w:t>
-      </w:r>
+        <w:t xml:space="preserve"># </w:t>
+      </w:r>
+      <w:proofErr w:type="spellStart"/>
+      <w:r>
+        <w:t>Sats</w:t>
+      </w:r>
+      <w:proofErr w:type="spellEnd"/>
     </w:p>
     <w:p>
       <w:r>
@@ -21190,7 +21791,15 @@
     </w:p>
     <w:p>
       <w:r>
-        <w:t>Other (Other filter set to Off)</w:t>
+        <w:t>Other (</w:t>
+      </w:r>
+      <w:proofErr w:type="gramStart"/>
+      <w:r>
+        <w:t>Other</w:t>
+      </w:r>
+      <w:proofErr w:type="gramEnd"/>
+      <w:r>
+        <w:t xml:space="preserve"> filter set to Off)</w:t>
       </w:r>
     </w:p>
     <w:p>
@@ -21237,7 +21846,15 @@
     </w:p>
     <w:p>
       <w:r>
-        <w:t>Other (Other filter set to Smooth)</w:t>
+        <w:t>Other (</w:t>
+      </w:r>
+      <w:proofErr w:type="gramStart"/>
+      <w:r>
+        <w:t>Other</w:t>
+      </w:r>
+      <w:proofErr w:type="gramEnd"/>
+      <w:r>
+        <w:t xml:space="preserve"> filter set to Smooth)</w:t>
       </w:r>
     </w:p>
     <w:p>
@@ -21384,7 +22001,15 @@
     </w:p>
     <w:p>
       <w:r>
-        <w:t>The lower graph displays the boat speed vs ensembles. The boat speeds shown are controlled by the check boxes associated with the ship track graph. The color of the line identifies the boat speed source which is defined by the color of the check boxes associated with the ship track graph. In addition, the location and cause of invalid data are indicated by black letters at the appropriate ensembles. O for invalid original data, Q for quality filter (GGA only), A for altitude filter (GGA only),  H for HDOP filter, S for other filter</w:t>
+        <w:t>The lower graph displays the boat speed vs ensembles. The boat speeds shown are controlled by the check boxes associated with the ship track graph. The color of the line identifies the boat speed source which is defined by the color of the check boxes associated with the ship track graph. In addition, the location and cause of invalid data are indicated by black letters at the appropriate ensembles. O for invalid original data, Q for quality filter (GGA only), A for altitude filter (GGA only</w:t>
+      </w:r>
+      <w:proofErr w:type="gramStart"/>
+      <w:r>
+        <w:t>),  H</w:t>
+      </w:r>
+      <w:proofErr w:type="gramEnd"/>
+      <w:r>
+        <w:t xml:space="preserve"> for HDOP filter, S for other filter</w:t>
       </w:r>
     </w:p>
     <w:p>
@@ -21622,9 +22247,14 @@
         <w:pStyle w:val="Heading3"/>
       </w:pPr>
       <w:bookmarkStart w:id="107" w:name="_Toc34221145"/>
+      <w:proofErr w:type="gramStart"/>
       <w:r>
         <w:lastRenderedPageBreak/>
-        <w:t>Other Filter</w:t>
+        <w:t>Other</w:t>
+      </w:r>
+      <w:proofErr w:type="gramEnd"/>
+      <w:r>
+        <w:t xml:space="preserve"> Filter</w:t>
       </w:r>
       <w:bookmarkEnd w:id="107"/>
     </w:p>
@@ -21783,7 +22413,15 @@
         <w:t>tab</w:t>
       </w:r>
       <w:r>
-        <w:t xml:space="preserve"> allows the user to review the measured depths from each beam and the final processed cross section . The user can also change the primary depth reference and indicate whether to use composite depths. QRev defaults to using inverse depth weighting to compute the mean depth when the 4 slant beams are used. The user can also change the filter type to try and eliminate unreasonable and erroneous spikes in the data.</w:t>
+        <w:t xml:space="preserve"> allows the user to review the measured depths from each beam and the final processed cross </w:t>
+      </w:r>
+      <w:proofErr w:type="gramStart"/>
+      <w:r>
+        <w:t>section .</w:t>
+      </w:r>
+      <w:proofErr w:type="gramEnd"/>
+      <w:r>
+        <w:t xml:space="preserve"> The user can also change the primary depth reference and indicate whether to use composite depths. QRev defaults to using inverse depth weighting to compute the mean depth when the 4 slant beams are used. The user can also change the filter type to try and eliminate unreasonable and erroneous spikes in the data.</w:t>
       </w:r>
     </w:p>
     <w:p>
@@ -22268,7 +22906,15 @@
         <w:t>Comp Vertical Preferred</w:t>
       </w:r>
       <w:r>
-        <w:t>—The ensemble depth is the vertical beam depth, but if the vertical beam depth is invalid, other available valid depth sources will be substituted according to the priority defined in  the table below.</w:t>
+        <w:t xml:space="preserve">—The ensemble depth is the vertical beam depth, but if the vertical beam depth is invalid, other available valid depth sources will be substituted according to the priority defined </w:t>
+      </w:r>
+      <w:proofErr w:type="gramStart"/>
+      <w:r>
+        <w:t>in  the</w:t>
+      </w:r>
+      <w:proofErr w:type="gramEnd"/>
+      <w:r>
+        <w:t xml:space="preserve"> table below.</w:t>
       </w:r>
     </w:p>
     <w:p>
@@ -22298,7 +22944,15 @@
         <w:t>Comp DS Preferred</w:t>
       </w:r>
       <w:r>
-        <w:t>—The ensemble depth is the external depth sounder depth, but if the depth from the external depth sounder is invalid, other available valid depth sources will be substituted according to the priority defined in  the table below</w:t>
+        <w:t xml:space="preserve">—The ensemble depth is the external depth sounder depth, but if the depth from the external depth sounder is invalid, other available valid depth sources will be substituted according to the priority defined </w:t>
+      </w:r>
+      <w:proofErr w:type="gramStart"/>
+      <w:r>
+        <w:t>in  the</w:t>
+      </w:r>
+      <w:proofErr w:type="gramEnd"/>
+      <w:r>
+        <w:t xml:space="preserve"> table below</w:t>
       </w:r>
     </w:p>
     <w:p>
@@ -22694,30 +23348,24 @@
       <w:pPr>
         <w:ind w:left="720"/>
       </w:pPr>
+      <w:proofErr w:type="spellStart"/>
       <w:r>
         <w:rPr>
           <w:b/>
           <w:bCs/>
         </w:rPr>
-        <w:t>Orig Data % Invalid</w:t>
-      </w:r>
-      <w:r>
-        <w:t>—Percentage of ensembles that had invalid water track velocity prior to any filtering.</w:t>
-      </w:r>
-    </w:p>
-    <w:p>
-      <w:pPr>
-        <w:ind w:left="720"/>
-      </w:pPr>
+        <w:t>Orig</w:t>
+      </w:r>
+      <w:proofErr w:type="spellEnd"/>
       <w:r>
         <w:rPr>
           <w:b/>
           <w:bCs/>
         </w:rPr>
-        <w:t>&lt;4 Beams % Invalid</w:t>
-      </w:r>
-      <w:r>
-        <w:t>—Percentage of ensembles with valid water track in less than 4 beams for which the water track velocity has been determined to be invalid.</w:t>
+        <w:t xml:space="preserve"> Data % Invalid</w:t>
+      </w:r>
+      <w:r>
+        <w:t>—Percentage of ensembles that had invalid water track velocity prior to any filtering.</w:t>
       </w:r>
     </w:p>
     <w:p>
@@ -22729,6 +23377,21 @@
           <w:b/>
           <w:bCs/>
         </w:rPr>
+        <w:t>&lt;4 Beams % Invalid</w:t>
+      </w:r>
+      <w:r>
+        <w:t>—Percentage of ensembles with valid water track in less than 4 beams for which the water track velocity has been determined to be invalid.</w:t>
+      </w:r>
+    </w:p>
+    <w:p>
+      <w:pPr>
+        <w:ind w:left="720"/>
+      </w:pPr>
+      <w:r>
+        <w:rPr>
+          <w:b/>
+          <w:bCs/>
+        </w:rPr>
         <w:lastRenderedPageBreak/>
         <w:t>Error Vel % Invalid</w:t>
       </w:r>
@@ -22778,7 +23441,15 @@
         <w:t>SNR % Invalid</w:t>
       </w:r>
       <w:r>
-        <w:t>—Percentage of ensembles that have been determined to be invalid due to filtering of the signal to noise ratio (SNR) range. This filter applies to SonTek data only.</w:t>
+        <w:t xml:space="preserve">—Percentage of ensembles that have been determined to be invalid due to filtering of the signal to noise ratio (SNR) range. This filter applies to </w:t>
+      </w:r>
+      <w:proofErr w:type="spellStart"/>
+      <w:r>
+        <w:t>SonTek</w:t>
+      </w:r>
+      <w:proofErr w:type="spellEnd"/>
+      <w:r>
+        <w:t xml:space="preserve"> data only.</w:t>
       </w:r>
     </w:p>
     <w:p>
@@ -22936,7 +23607,15 @@
     </w:p>
     <w:p>
       <w:r>
-        <w:t>The Contour No Interp option displays a color contour of the water speed</w:t>
+        <w:t xml:space="preserve">The Contour No </w:t>
+      </w:r>
+      <w:proofErr w:type="spellStart"/>
+      <w:r>
+        <w:t>Interp</w:t>
+      </w:r>
+      <w:proofErr w:type="spellEnd"/>
+      <w:r>
+        <w:t xml:space="preserve"> option displays a color contour of the water speed</w:t>
       </w:r>
       <w:r>
         <w:t xml:space="preserve"> with all the filters applied but no water data interpolation.</w:t>
@@ -22990,7 +23669,15 @@
     <w:p>
       <w:r>
         <w:lastRenderedPageBreak/>
-        <w:t>The Beams Used option displays a time series graph of the number of beams used in the water track solution. Red circles indicate data that have been filter to be invalid (see Beam Filter).</w:t>
+        <w:t xml:space="preserve">The Beams Used option displays a time series graph of the number of beams used in the water track solution. Red circles indicate data that have been </w:t>
+      </w:r>
+      <w:proofErr w:type="gramStart"/>
+      <w:r>
+        <w:t>filter</w:t>
+      </w:r>
+      <w:proofErr w:type="gramEnd"/>
+      <w:r>
+        <w:t xml:space="preserve"> to be invalid (see Beam Filter).</w:t>
       </w:r>
     </w:p>
     <w:p>
@@ -23197,7 +23884,15 @@
     </w:p>
     <w:p>
       <w:r>
-        <w:t>The lower graph is a color contour showing the measured and interpolated data. These are the data that will be used to compute discharge. If that data were processed from raw data a red line will be drawn to delineate the top of the topmost depth cells and the side lobe cutoff for the bottom of the depth cells. If the data were loaded from a QRev.mat file processed with QRev prior to version 4 the red line will not be displayed.</w:t>
+        <w:t xml:space="preserve">The lower graph is a color contour showing the measured and interpolated data. These are the data that will be used to compute discharge. If that data were processed from raw data a red line will be drawn to delineate the top of the topmost depth cells and the side lobe cutoff for the bottom of the depth cells. If the data were loaded from a </w:t>
+      </w:r>
+      <w:proofErr w:type="spellStart"/>
+      <w:r>
+        <w:t>QRev.mat</w:t>
+      </w:r>
+      <w:proofErr w:type="spellEnd"/>
+      <w:r>
+        <w:t xml:space="preserve"> file processed with QRev prior to version 4 the red line will not be displayed.</w:t>
       </w:r>
     </w:p>
     <w:p>
@@ -23262,8 +23957,13 @@
         <w:pStyle w:val="Heading3"/>
       </w:pPr>
       <w:bookmarkStart w:id="124" w:name="_Toc34221160"/>
-      <w:r>
-        <w:t>Exluded Distance</w:t>
+      <w:proofErr w:type="spellStart"/>
+      <w:r>
+        <w:t>Exluded</w:t>
+      </w:r>
+      <w:proofErr w:type="spellEnd"/>
+      <w:r>
+        <w:t xml:space="preserve"> Distance</w:t>
       </w:r>
       <w:bookmarkEnd w:id="124"/>
     </w:p>
@@ -23318,9 +24018,14 @@
       <w:pPr>
         <w:ind w:left="720"/>
       </w:pPr>
+      <w:proofErr w:type="spellStart"/>
       <w:r>
         <w:lastRenderedPageBreak/>
-        <w:t xml:space="preserve">RiverSurveyor M9: default = 16 cm (U.S. Geological Survey, 2014) </w:t>
+        <w:t>RiverSurveyor</w:t>
+      </w:r>
+      <w:proofErr w:type="spellEnd"/>
+      <w:r>
+        <w:t xml:space="preserve"> M9: default = 16 cm (U.S. Geological Survey, 2014) </w:t>
       </w:r>
     </w:p>
     <w:p>
@@ -23328,7 +24033,15 @@
         <w:ind w:left="720"/>
       </w:pPr>
       <w:r>
-        <w:t>TRDI RioPro: default = 25 cm</w:t>
+        <w:t xml:space="preserve">TRDI </w:t>
+      </w:r>
+      <w:proofErr w:type="spellStart"/>
+      <w:r>
+        <w:t>RioPro</w:t>
+      </w:r>
+      <w:proofErr w:type="spellEnd"/>
+      <w:r>
+        <w:t>: default = 25 cm</w:t>
       </w:r>
     </w:p>
     <w:p>
@@ -23407,7 +24120,15 @@
         <w:t>Auto</w:t>
       </w:r>
       <w:r>
-        <w:t>—(Default) Evaluates 3 beams solutions using neighboring data to determine the validity of the 3 beam solution. Details are documented in Mueller (2016).</w:t>
+        <w:t xml:space="preserve">—(Default) Evaluates 3 beams solutions using neighboring data to determine the validity of the </w:t>
+      </w:r>
+      <w:proofErr w:type="gramStart"/>
+      <w:r>
+        <w:t>3 beam</w:t>
+      </w:r>
+      <w:proofErr w:type="gramEnd"/>
+      <w:r>
+        <w:t xml:space="preserve"> solution. Details are documented in Mueller (2016).</w:t>
       </w:r>
     </w:p>
     <w:p>
@@ -23570,7 +24291,55 @@
           <w:i/>
           <w:iCs/>
         </w:rPr>
-        <w:t xml:space="preserve"> The error velocity filter does not always perform well on data from ADCPs with auto adaptive modes (S5, M9, RiverRay, RiverPro, RioPro) due to the change in error velocity distribution for the different modes.</w:t>
+        <w:t xml:space="preserve"> The error velocity filter does not always perform well on data from ADCPs with auto adaptive modes (S5, M9, </w:t>
+      </w:r>
+      <w:proofErr w:type="spellStart"/>
+      <w:r>
+        <w:rPr>
+          <w:i/>
+          <w:iCs/>
+        </w:rPr>
+        <w:t>RiverRay</w:t>
+      </w:r>
+      <w:proofErr w:type="spellEnd"/>
+      <w:r>
+        <w:rPr>
+          <w:i/>
+          <w:iCs/>
+        </w:rPr>
+        <w:t xml:space="preserve">, </w:t>
+      </w:r>
+      <w:proofErr w:type="spellStart"/>
+      <w:r>
+        <w:rPr>
+          <w:i/>
+          <w:iCs/>
+        </w:rPr>
+        <w:t>RiverPro</w:t>
+      </w:r>
+      <w:proofErr w:type="spellEnd"/>
+      <w:r>
+        <w:rPr>
+          <w:i/>
+          <w:iCs/>
+        </w:rPr>
+        <w:t xml:space="preserve">, </w:t>
+      </w:r>
+      <w:proofErr w:type="spellStart"/>
+      <w:r>
+        <w:rPr>
+          <w:i/>
+          <w:iCs/>
+        </w:rPr>
+        <w:t>RioPro</w:t>
+      </w:r>
+      <w:proofErr w:type="spellEnd"/>
+      <w:r>
+        <w:rPr>
+          <w:i/>
+          <w:iCs/>
+        </w:rPr>
+        <w:t>) due to the change in error velocity distribution for the different modes.</w:t>
       </w:r>
     </w:p>
     <w:p>
@@ -23697,7 +24466,55 @@
           <w:i/>
           <w:iCs/>
         </w:rPr>
-        <w:t>: The vertical velocity filter does not always perform well on data from ADCPs with auto adaptive modes (S5, M9, RiverRay, RiverPro, RioPro) due to the change in error velocity distribution for the different modes.</w:t>
+        <w:t xml:space="preserve">: The vertical velocity filter does not always perform well on data from ADCPs with auto adaptive modes (S5, M9, </w:t>
+      </w:r>
+      <w:proofErr w:type="spellStart"/>
+      <w:r>
+        <w:rPr>
+          <w:i/>
+          <w:iCs/>
+        </w:rPr>
+        <w:t>RiverRay</w:t>
+      </w:r>
+      <w:proofErr w:type="spellEnd"/>
+      <w:r>
+        <w:rPr>
+          <w:i/>
+          <w:iCs/>
+        </w:rPr>
+        <w:t xml:space="preserve">, </w:t>
+      </w:r>
+      <w:proofErr w:type="spellStart"/>
+      <w:r>
+        <w:rPr>
+          <w:i/>
+          <w:iCs/>
+        </w:rPr>
+        <w:t>RiverPro</w:t>
+      </w:r>
+      <w:proofErr w:type="spellEnd"/>
+      <w:r>
+        <w:rPr>
+          <w:i/>
+          <w:iCs/>
+        </w:rPr>
+        <w:t xml:space="preserve">, </w:t>
+      </w:r>
+      <w:proofErr w:type="spellStart"/>
+      <w:r>
+        <w:rPr>
+          <w:i/>
+          <w:iCs/>
+        </w:rPr>
+        <w:t>RioPro</w:t>
+      </w:r>
+      <w:proofErr w:type="spellEnd"/>
+      <w:r>
+        <w:rPr>
+          <w:i/>
+          <w:iCs/>
+        </w:rPr>
+        <w:t>) due to the change in error velocity distribution for the different modes.</w:t>
       </w:r>
     </w:p>
     <w:p>
@@ -23858,8 +24675,13 @@
       <w:bookmarkStart w:id="130" w:name="_Extrap_Tab"/>
       <w:bookmarkStart w:id="131" w:name="_Toc34221166"/>
       <w:bookmarkEnd w:id="130"/>
-      <w:r>
-        <w:t>Extrap Tab</w:t>
+      <w:proofErr w:type="spellStart"/>
+      <w:r>
+        <w:t>Extrap</w:t>
+      </w:r>
+      <w:proofErr w:type="spellEnd"/>
+      <w:r>
+        <w:t xml:space="preserve"> Tab</w:t>
       </w:r>
       <w:bookmarkEnd w:id="131"/>
     </w:p>
@@ -23913,13 +24735,37 @@
         <w:t>tab</w:t>
       </w:r>
       <w:r>
-        <w:t xml:space="preserve"> is similar to the extrap program (Mueller, 2013), except the extrapolation </w:t>
+        <w:t xml:space="preserve"> is </w:t>
+      </w:r>
+      <w:proofErr w:type="gramStart"/>
+      <w:r>
+        <w:t>similar to</w:t>
+      </w:r>
+      <w:proofErr w:type="gramEnd"/>
+      <w:r>
+        <w:t xml:space="preserve"> the </w:t>
+      </w:r>
+      <w:proofErr w:type="spellStart"/>
+      <w:r>
+        <w:t>extrap</w:t>
+      </w:r>
+      <w:proofErr w:type="spellEnd"/>
+      <w:r>
+        <w:t xml:space="preserve"> program (Mueller, 2013), except the extrapolation </w:t>
       </w:r>
       <w:r>
         <w:t>tab</w:t>
       </w:r>
       <w:r>
-        <w:t xml:space="preserve"> has been redesigned with buttons instead of menus. QRev defaults to the extrapolation settings determined automatically from the extrap algorithms. The user can use the Extrapolation </w:t>
+        <w:t xml:space="preserve"> has been redesigned with buttons instead of menus. QRev defaults to the extrapolation settings determined automatically from the </w:t>
+      </w:r>
+      <w:proofErr w:type="spellStart"/>
+      <w:r>
+        <w:t>extrap</w:t>
+      </w:r>
+      <w:proofErr w:type="spellEnd"/>
+      <w:r>
+        <w:t xml:space="preserve"> algorithms. The user can use the Extrapolation </w:t>
       </w:r>
       <w:r>
         <w:t>tab</w:t>
@@ -23950,7 +24796,15 @@
     </w:p>
     <w:p>
       <w:r>
-        <w:t>The extrapolation setting when the tab is opened are stored and shown in the Fit Settings When Tab Opened panel. Changes made by the user are automatically applied. If the user decides not to keep the changes they can click the Reset to These Settings button and the extrapolation settings when the tab was opened will be restored. This allows the user to quickly reset the extrapolation settings after exploring other options.</w:t>
+        <w:t xml:space="preserve">The extrapolation setting when the tab is opened are stored and shown in the Fit Settings When Tab Opened panel. Changes made by the user are automatically applied. If the user decides not to keep the </w:t>
+      </w:r>
+      <w:proofErr w:type="gramStart"/>
+      <w:r>
+        <w:t>changes</w:t>
+      </w:r>
+      <w:proofErr w:type="gramEnd"/>
+      <w:r>
+        <w:t xml:space="preserve"> they can click the Reset to These Settings button and the extrapolation settings when the tab was opened will be restored. This allows the user to quickly reset the extrapolation settings after exploring other options.</w:t>
       </w:r>
     </w:p>
     <w:p>
@@ -24008,10 +24862,26 @@
     </w:p>
     <w:p>
       <w:r>
-        <w:t xml:space="preserve">The normalized distance from the streambed is divided into 5 percent segments (0.05; from 0 to 1). A median value of the normalized unit discharge is then computed for each segment, and the result is assigned to the average normalized depth of the data in that segment. The location of the mean normalized depth for each segment and number of points used in each segment are reported in the Data Panel. To help ensure that the median profile is representative of the data and not overly influenced by a few points in the top or bottom segments, only median values with sufficient points to exceed a specified threshold are used in the computation of the extrapolation. The default threshold is set to 20 percent of the median number of points for all segments. The threshold can be changed by the user using the </w:t>
-      </w:r>
-      <w:r>
-        <w:t>settings under Data Used for Extrap Fitting.</w:t>
+        <w:t xml:space="preserve">The normalized distance from the streambed is divided into 5 percent segments (0.05; from 0 to 1). A median value of the normalized unit discharge is then computed for each segment, and the result is assigned to the average normalized depth of the data in that segment. The location of the mean normalized depth for each segment and number of points used in each segment are reported in the Data Panel. To help ensure that the median profile is representative of the data and not overly influenced by a few points in the top or bottom segments, only median values with </w:t>
+      </w:r>
+      <w:proofErr w:type="gramStart"/>
+      <w:r>
+        <w:t>sufficient</w:t>
+      </w:r>
+      <w:proofErr w:type="gramEnd"/>
+      <w:r>
+        <w:t xml:space="preserve"> points to exceed a specified threshold are used in the computation of the extrapolation. The default threshold is set to 20 percent of the median number of points for all segments. The threshold can be changed by the user using the </w:t>
+      </w:r>
+      <w:r>
+        <w:t xml:space="preserve">settings under Data Used for </w:t>
+      </w:r>
+      <w:proofErr w:type="spellStart"/>
+      <w:r>
+        <w:t>Extrap</w:t>
+      </w:r>
+      <w:proofErr w:type="spellEnd"/>
+      <w:r>
+        <w:t xml:space="preserve"> Fitting.</w:t>
       </w:r>
       <w:r>
         <w:t xml:space="preserve"> The median points for an individual transect are colored </w:t>
@@ -24377,7 +25247,15 @@
     </w:p>
     <w:p>
       <w:r>
-        <w:t>The Fit panel provides the user the ability to control what data are shown in the Profile and Data panels and change the fit type, extrapolation methods, and exponent. The transect selection list shows the filename of the transects loaded and the composite for the measurement (“Measurement”). The default is for the composite measurement to be shown. To view a specific transect, click on the transect filename, and the graph and fit characteristics for that transect selected will be shown in the Profile Panel . The fit characteristics of an individual transect can be changed; however, because QRev uses only one set of fit characteristics for the measurement, only the settings for “Measurement” are used in the discharge computation.</w:t>
+        <w:t xml:space="preserve">The Fit panel provides the user the ability to control what data are shown in the Profile and Data panels and change the fit type, extrapolation methods, and exponent. The transect selection list shows the filename of the transects loaded and the composite for the measurement (“Measurement”). The default is for the composite measurement to be shown. To view a specific transect, click on the transect filename, and the graph and fit characteristics for that transect selected will be shown in the Profile </w:t>
+      </w:r>
+      <w:proofErr w:type="gramStart"/>
+      <w:r>
+        <w:t>Panel .</w:t>
+      </w:r>
+      <w:proofErr w:type="gramEnd"/>
+      <w:r>
+        <w:t xml:space="preserve"> The fit characteristics of an individual transect can be changed; however, because QRev uses only one set of fit characteristics for the measurement, only the settings for “Measurement” are used in the discharge computation.</w:t>
       </w:r>
     </w:p>
     <w:p>
@@ -24465,7 +25343,15 @@
       </w:pPr>
       <w:bookmarkStart w:id="137" w:name="_Toc34221172"/>
       <w:r>
-        <w:t>Data Used for Extrap Fitting</w:t>
+        <w:t xml:space="preserve">Data Used for </w:t>
+      </w:r>
+      <w:proofErr w:type="spellStart"/>
+      <w:r>
+        <w:t>Extrap</w:t>
+      </w:r>
+      <w:proofErr w:type="spellEnd"/>
+      <w:r>
+        <w:t xml:space="preserve"> Fitting</w:t>
       </w:r>
       <w:bookmarkEnd w:id="137"/>
     </w:p>
@@ -24516,7 +25402,23 @@
     </w:p>
     <w:p>
       <w:r>
-        <w:t>The Data Use for Extrap Fitting panel allows the user to change settings that affect what data are used in the extrapolation fit process. By default these are set automatically but the user can change this to manual and activate the Type, Subsection, and Threshold settings in order to manually change them.</w:t>
+        <w:t xml:space="preserve">The Data Use for </w:t>
+      </w:r>
+      <w:proofErr w:type="spellStart"/>
+      <w:r>
+        <w:t>Extrap</w:t>
+      </w:r>
+      <w:proofErr w:type="spellEnd"/>
+      <w:r>
+        <w:t xml:space="preserve"> Fitting panel allows the user to change settings that affect what data are used in the extrapolation fit process. By </w:t>
+      </w:r>
+      <w:proofErr w:type="gramStart"/>
+      <w:r>
+        <w:t>default</w:t>
+      </w:r>
+      <w:proofErr w:type="gramEnd"/>
+      <w:r>
+        <w:t xml:space="preserve"> these are set automatically but the user can change this to manual and activate the Type, Subsection, and Threshold settings in order to manually change them.</w:t>
       </w:r>
     </w:p>
     <w:p>
@@ -24528,7 +25430,15 @@
         <w:t>Type</w:t>
       </w:r>
       <w:r>
-        <w:t>—The drop down menu allows the user to select discharge or velocity data. Discharge is the default and is recommended for all moving-boat measurements. Velocity is only recommended if data were collected in a stationary position.</w:t>
+        <w:t xml:space="preserve">—The </w:t>
+      </w:r>
+      <w:proofErr w:type="gramStart"/>
+      <w:r>
+        <w:t>drop down</w:t>
+      </w:r>
+      <w:proofErr w:type="gramEnd"/>
+      <w:r>
+        <w:t xml:space="preserve"> menu allows the user to select discharge or velocity data. Discharge is the default and is recommended for all moving-boat measurements. Velocity is only recommended if data were collected in a stationary position.</w:t>
       </w:r>
     </w:p>
     <w:p>
@@ -24836,7 +25746,15 @@
         <w:t>Rectangular</w:t>
       </w:r>
       <w:r>
-        <w:t>—For TRDI and QRev processing (WR2 and RSL data), sets the left coefficient to 0.91. For SonTek processing, an equation is used to set the coefficient (Mueller, in review).</w:t>
+        <w:t xml:space="preserve">—For TRDI and QRev processing (WR2 and RSL data), sets the left coefficient to 0.91. For </w:t>
+      </w:r>
+      <w:proofErr w:type="spellStart"/>
+      <w:r>
+        <w:t>SonTek</w:t>
+      </w:r>
+      <w:proofErr w:type="spellEnd"/>
+      <w:r>
+        <w:t xml:space="preserve"> processing, an equation is used to set the coefficient (Mueller, in review).</w:t>
       </w:r>
     </w:p>
     <w:p>
@@ -24851,7 +25769,15 @@
         <w:t>Custom</w:t>
       </w:r>
       <w:r>
-        <w:t>—Allows the user to type a custom coefficient in the Left Coef column.</w:t>
+        <w:t xml:space="preserve">—Allows the user to type a custom coefficient in the Left </w:t>
+      </w:r>
+      <w:proofErr w:type="spellStart"/>
+      <w:r>
+        <w:t>Coef</w:t>
+      </w:r>
+      <w:proofErr w:type="spellEnd"/>
+      <w:r>
+        <w:t xml:space="preserve"> column.</w:t>
       </w:r>
     </w:p>
     <w:p>
@@ -24878,25 +25804,19 @@
           <w:b/>
           <w:bCs/>
         </w:rPr>
-        <w:t>Left Coef</w:t>
-      </w:r>
-      <w:r>
-        <w:t>—Coefficient, C, in the equation () for computing the left edge discharge.</w:t>
-      </w:r>
-    </w:p>
-    <w:p>
-      <w:pPr>
-        <w:ind w:left="720"/>
-      </w:pPr>
+        <w:t xml:space="preserve">Left </w:t>
+      </w:r>
+      <w:proofErr w:type="spellStart"/>
       <w:r>
         <w:rPr>
           <w:b/>
           <w:bCs/>
         </w:rPr>
-        <w:t>Left Dist</w:t>
-      </w:r>
-      <w:r>
-        <w:t>.—The user measured distance (L) from the end of the transect to the water’s edge on the left bank.</w:t>
+        <w:t>Coef</w:t>
+      </w:r>
+      <w:proofErr w:type="spellEnd"/>
+      <w:r>
+        <w:t>—Coefficient, C, in the equation () for computing the left edge discharge.</w:t>
       </w:r>
     </w:p>
     <w:p>
@@ -24908,11 +25828,10 @@
           <w:b/>
           <w:bCs/>
         </w:rPr>
-        <w:lastRenderedPageBreak/>
-        <w:t>Left # Ens</w:t>
-      </w:r>
-      <w:r>
-        <w:t>—The number of ensembles specified to determine the water velocity (V) and depth (D) for the edge discharge equation.</w:t>
+        <w:t>Left Dist</w:t>
+      </w:r>
+      <w:r>
+        <w:t>.—The user measured distance (L) from the end of the transect to the water’s edge on the left bank.</w:t>
       </w:r>
     </w:p>
     <w:p>
@@ -24924,25 +25843,20 @@
           <w:b/>
           <w:bCs/>
         </w:rPr>
-        <w:t>Left # Valid</w:t>
-      </w:r>
-      <w:r>
-        <w:t>—The number of left edge ensembles that contain valid data that is used to determine the water velocity (V) and depth (D) for the edge discharge equation.</w:t>
-      </w:r>
-    </w:p>
-    <w:p>
-      <w:pPr>
-        <w:ind w:left="720"/>
-      </w:pPr>
+        <w:lastRenderedPageBreak/>
+        <w:t xml:space="preserve">Left # </w:t>
+      </w:r>
+      <w:proofErr w:type="spellStart"/>
       <w:r>
         <w:rPr>
           <w:b/>
           <w:bCs/>
         </w:rPr>
-        <w:t>Left Discharge</w:t>
-      </w:r>
-      <w:r>
-        <w:t>—The discharge computed or entered (User Q) for the left unmeasured edge.</w:t>
+        <w:t>Ens</w:t>
+      </w:r>
+      <w:proofErr w:type="spellEnd"/>
+      <w:r>
+        <w:t>—The number of ensembles specified to determine the water velocity (V) and depth (D) for the edge discharge equation.</w:t>
       </w:r>
     </w:p>
     <w:p>
@@ -24954,10 +25868,10 @@
           <w:b/>
           <w:bCs/>
         </w:rPr>
-        <w:t>Left % Q</w:t>
-      </w:r>
-      <w:r>
-        <w:t>—Percent of total discharge in the left edge.</w:t>
+        <w:t>Left # Valid</w:t>
+      </w:r>
+      <w:r>
+        <w:t>—The number of left edge ensembles that contain valid data that is used to determine the water velocity (V) and depth (D) for the edge discharge equation.</w:t>
       </w:r>
     </w:p>
     <w:p>
@@ -24969,6 +25883,36 @@
           <w:b/>
           <w:bCs/>
         </w:rPr>
+        <w:t>Left Discharge</w:t>
+      </w:r>
+      <w:r>
+        <w:t>—The discharge computed or entered (User Q) for the left unmeasured edge.</w:t>
+      </w:r>
+    </w:p>
+    <w:p>
+      <w:pPr>
+        <w:ind w:left="720"/>
+      </w:pPr>
+      <w:r>
+        <w:rPr>
+          <w:b/>
+          <w:bCs/>
+        </w:rPr>
+        <w:t>Left % Q</w:t>
+      </w:r>
+      <w:r>
+        <w:t>—Percent of total discharge in the left edge.</w:t>
+      </w:r>
+    </w:p>
+    <w:p>
+      <w:pPr>
+        <w:ind w:left="720"/>
+      </w:pPr>
+      <w:r>
+        <w:rPr>
+          <w:b/>
+          <w:bCs/>
+        </w:rPr>
         <w:t>Right Type</w:t>
       </w:r>
       <w:r>
@@ -25002,7 +25946,15 @@
         <w:t>Rectangular</w:t>
       </w:r>
       <w:r>
-        <w:t>—For TRDI and QRev processing (WR2 and RSL data), sets the right coefficient to 0.91. For SonTek processing, an equation is used to set the coefficient (Mueller, in review).</w:t>
+        <w:t xml:space="preserve">—For TRDI and QRev processing (WR2 and RSL data), sets the right coefficient to 0.91. For </w:t>
+      </w:r>
+      <w:proofErr w:type="spellStart"/>
+      <w:r>
+        <w:t>SonTek</w:t>
+      </w:r>
+      <w:proofErr w:type="spellEnd"/>
+      <w:r>
+        <w:t xml:space="preserve"> processing, an equation is used to set the coefficient (Mueller, in review).</w:t>
       </w:r>
     </w:p>
     <w:p>
@@ -25017,7 +25969,15 @@
         <w:t>Custom</w:t>
       </w:r>
       <w:r>
-        <w:t>—Allows the user to type a custom coefficient in the Right Coef column.</w:t>
+        <w:t xml:space="preserve">—Allows the user to type a custom coefficient in the Right </w:t>
+      </w:r>
+      <w:proofErr w:type="spellStart"/>
+      <w:r>
+        <w:t>Coef</w:t>
+      </w:r>
+      <w:proofErr w:type="spellEnd"/>
+      <w:r>
+        <w:t xml:space="preserve"> column.</w:t>
       </w:r>
     </w:p>
     <w:p>
@@ -25044,25 +26004,19 @@
           <w:b/>
           <w:bCs/>
         </w:rPr>
-        <w:t>Right Coef</w:t>
-      </w:r>
-      <w:r>
-        <w:t>—Coefficient, C, in the equation () for computing the right edge discharge.</w:t>
-      </w:r>
-    </w:p>
-    <w:p>
-      <w:pPr>
-        <w:ind w:left="720"/>
-      </w:pPr>
+        <w:t xml:space="preserve">Right </w:t>
+      </w:r>
+      <w:proofErr w:type="spellStart"/>
       <w:r>
         <w:rPr>
           <w:b/>
           <w:bCs/>
         </w:rPr>
-        <w:t>Right Dist.</w:t>
-      </w:r>
-      <w:r>
-        <w:t>—The user measured distance (L) from the end of the transect to the water’s edge on the right bank.</w:t>
+        <w:t>Coef</w:t>
+      </w:r>
+      <w:proofErr w:type="spellEnd"/>
+      <w:r>
+        <w:t>—Coefficient, C, in the equation () for computing the right edge discharge.</w:t>
       </w:r>
     </w:p>
     <w:p>
@@ -25074,10 +26028,10 @@
           <w:b/>
           <w:bCs/>
         </w:rPr>
-        <w:t>Right # Ens</w:t>
-      </w:r>
-      <w:r>
-        <w:t>—The number of ensembles specified to determine the water velocity (V) and depth (D) for the edge discharge equation.</w:t>
+        <w:t>Right Dist.</w:t>
+      </w:r>
+      <w:r>
+        <w:t>—The user measured distance (L) from the end of the transect to the water’s edge on the right bank.</w:t>
       </w:r>
     </w:p>
     <w:p>
@@ -25089,11 +26043,40 @@
           <w:b/>
           <w:bCs/>
         </w:rPr>
+        <w:t xml:space="preserve">Right # </w:t>
+      </w:r>
+      <w:proofErr w:type="spellStart"/>
+      <w:r>
+        <w:rPr>
+          <w:b/>
+          <w:bCs/>
+        </w:rPr>
+        <w:t>Ens</w:t>
+      </w:r>
+      <w:proofErr w:type="spellEnd"/>
+      <w:r>
+        <w:t>—The number of ensembles specified to determine the water velocity (V) and depth (D) for the edge discharge equation.</w:t>
+      </w:r>
+    </w:p>
+    <w:p>
+      <w:pPr>
+        <w:ind w:left="720"/>
+      </w:pPr>
+      <w:r>
+        <w:rPr>
+          <w:b/>
+          <w:bCs/>
+        </w:rPr>
         <w:t>Right # Valid</w:t>
       </w:r>
       <w:r>
-        <w:t>—The number of right edge ensembles that contain valid data that is actually used to determine the water velocity (V) and depth (D) for the edge discharge equation..</w:t>
-      </w:r>
+        <w:t xml:space="preserve">—The number of right edge ensembles that contain valid data that is actually used to determine the water velocity (V) and depth (D) for the edge discharge </w:t>
+      </w:r>
+      <w:proofErr w:type="gramStart"/>
+      <w:r>
+        <w:t>equation..</w:t>
+      </w:r>
+      <w:proofErr w:type="gramEnd"/>
     </w:p>
     <w:p>
       <w:pPr>
@@ -25200,7 +26183,15 @@
     </w:p>
     <w:p>
       <w:r>
-        <w:t>Clicking on a row under the Edge Type, Coef, or Discharge</w:t>
+        <w:t xml:space="preserve">Clicking on a row under the Edge Type, </w:t>
+      </w:r>
+      <w:proofErr w:type="spellStart"/>
+      <w:r>
+        <w:t>Coef</w:t>
+      </w:r>
+      <w:proofErr w:type="spellEnd"/>
+      <w:r>
+        <w:t>, or Discharge</w:t>
       </w:r>
       <w:r>
         <w:t xml:space="preserve"> for either the left or right edges</w:t>
@@ -25331,7 +26322,15 @@
     </w:p>
     <w:p>
       <w:r>
-        <w:t>Clicking on the row under the Left or Right # Ens. opens a dialog window that allows the user to change the number of ensembles used to compute the average velocity and depth for that edge. The user can apply this value to only that transect or all transects. The default is to apply to only that transect.</w:t>
+        <w:t xml:space="preserve">Clicking on the row under the Left or Right # Ens. opens a dialog window that allows the user to change the number of ensembles used to compute the average velocity and depth for that edge. The user can apply this value to only that </w:t>
+      </w:r>
+      <w:proofErr w:type="gramStart"/>
+      <w:r>
+        <w:t>transect</w:t>
+      </w:r>
+      <w:proofErr w:type="gramEnd"/>
+      <w:r>
+        <w:t xml:space="preserve"> or all transects. The default is to apply to only that transect.</w:t>
       </w:r>
     </w:p>
     <w:p>
@@ -25596,20 +26595,9 @@
           <w:szCs w:val="20"/>
           <w:shd w:val="clear" w:color="auto" w:fill="FFFFFF"/>
         </w:rPr>
-        <w:t>Enter the appropriate Zero Distance Offset. If the distance reference is from the edge of water then the Zero Distance Offset is set to zero. However, if referencing from a target on the bank then the distance from the target to edge of water should be entered.</w:t>
-      </w:r>
-    </w:p>
-    <w:p>
-      <w:pPr>
-        <w:pStyle w:val="Heading2"/>
-      </w:pPr>
-      <w:bookmarkStart w:id="154" w:name="_Toc34221187"/>
-      <w:r>
-        <w:t>Create TopoQuad File</w:t>
-      </w:r>
-      <w:bookmarkEnd w:id="154"/>
-    </w:p>
-    <w:p>
+        <w:t xml:space="preserve">Enter the appropriate Zero Distance Offset. If the distance reference is from the edge of </w:t>
+      </w:r>
+      <w:proofErr w:type="gramStart"/>
       <w:r>
         <w:rPr>
           <w:rFonts w:ascii="Verdana" w:hAnsi="Verdana"/>
@@ -25618,7 +26606,180 @@
           <w:szCs w:val="20"/>
           <w:shd w:val="clear" w:color="auto" w:fill="FFFFFF"/>
         </w:rPr>
-        <w:t>If you collected GPS data along with the ADCP data and you use DeLorme TopoQuads to assist in navigating to the sample locations, clicking the Create TopoQuads check box will create a TopoQuad compatible file that when loaded into TopoQuads will mark each computed sample location. You will be prompted to name this file after you click on Compute Stations. The file will be located in the same directory as the input file you processed.</w:t>
+        <w:t>water</w:t>
+      </w:r>
+      <w:proofErr w:type="gramEnd"/>
+      <w:r>
+        <w:rPr>
+          <w:rFonts w:ascii="Verdana" w:hAnsi="Verdana"/>
+          <w:color w:val="000000"/>
+          <w:sz w:val="20"/>
+          <w:szCs w:val="20"/>
+          <w:shd w:val="clear" w:color="auto" w:fill="FFFFFF"/>
+        </w:rPr>
+        <w:t xml:space="preserve"> then the Zero Distance Offset is set to zero. However, if referencing from a target on the bank then the distance from the target to edge of water should be entered.</w:t>
+      </w:r>
+    </w:p>
+    <w:p>
+      <w:pPr>
+        <w:pStyle w:val="Heading2"/>
+      </w:pPr>
+      <w:bookmarkStart w:id="154" w:name="_Toc34221187"/>
+      <w:r>
+        <w:t xml:space="preserve">Create </w:t>
+      </w:r>
+      <w:proofErr w:type="spellStart"/>
+      <w:r>
+        <w:t>TopoQuad</w:t>
+      </w:r>
+      <w:proofErr w:type="spellEnd"/>
+      <w:r>
+        <w:t xml:space="preserve"> File</w:t>
+      </w:r>
+      <w:bookmarkEnd w:id="154"/>
+    </w:p>
+    <w:p>
+      <w:r>
+        <w:rPr>
+          <w:rFonts w:ascii="Verdana" w:hAnsi="Verdana"/>
+          <w:color w:val="000000"/>
+          <w:sz w:val="20"/>
+          <w:szCs w:val="20"/>
+          <w:shd w:val="clear" w:color="auto" w:fill="FFFFFF"/>
+        </w:rPr>
+        <w:t xml:space="preserve">If you collected GPS data along with the ADCP data and you use </w:t>
+      </w:r>
+      <w:proofErr w:type="spellStart"/>
+      <w:r>
+        <w:rPr>
+          <w:rFonts w:ascii="Verdana" w:hAnsi="Verdana"/>
+          <w:color w:val="000000"/>
+          <w:sz w:val="20"/>
+          <w:szCs w:val="20"/>
+          <w:shd w:val="clear" w:color="auto" w:fill="FFFFFF"/>
+        </w:rPr>
+        <w:t>DeLorme</w:t>
+      </w:r>
+      <w:proofErr w:type="spellEnd"/>
+      <w:r>
+        <w:rPr>
+          <w:rFonts w:ascii="Verdana" w:hAnsi="Verdana"/>
+          <w:color w:val="000000"/>
+          <w:sz w:val="20"/>
+          <w:szCs w:val="20"/>
+          <w:shd w:val="clear" w:color="auto" w:fill="FFFFFF"/>
+        </w:rPr>
+        <w:t xml:space="preserve"> </w:t>
+      </w:r>
+      <w:proofErr w:type="spellStart"/>
+      <w:r>
+        <w:rPr>
+          <w:rFonts w:ascii="Verdana" w:hAnsi="Verdana"/>
+          <w:color w:val="000000"/>
+          <w:sz w:val="20"/>
+          <w:szCs w:val="20"/>
+          <w:shd w:val="clear" w:color="auto" w:fill="FFFFFF"/>
+        </w:rPr>
+        <w:t>TopoQuads</w:t>
+      </w:r>
+      <w:proofErr w:type="spellEnd"/>
+      <w:r>
+        <w:rPr>
+          <w:rFonts w:ascii="Verdana" w:hAnsi="Verdana"/>
+          <w:color w:val="000000"/>
+          <w:sz w:val="20"/>
+          <w:szCs w:val="20"/>
+          <w:shd w:val="clear" w:color="auto" w:fill="FFFFFF"/>
+        </w:rPr>
+        <w:t xml:space="preserve"> to assist in navigating to the sample locations, clicking the Create </w:t>
+      </w:r>
+      <w:proofErr w:type="spellStart"/>
+      <w:r>
+        <w:rPr>
+          <w:rFonts w:ascii="Verdana" w:hAnsi="Verdana"/>
+          <w:color w:val="000000"/>
+          <w:sz w:val="20"/>
+          <w:szCs w:val="20"/>
+          <w:shd w:val="clear" w:color="auto" w:fill="FFFFFF"/>
+        </w:rPr>
+        <w:t>TopoQuads</w:t>
+      </w:r>
+      <w:proofErr w:type="spellEnd"/>
+      <w:r>
+        <w:rPr>
+          <w:rFonts w:ascii="Verdana" w:hAnsi="Verdana"/>
+          <w:color w:val="000000"/>
+          <w:sz w:val="20"/>
+          <w:szCs w:val="20"/>
+          <w:shd w:val="clear" w:color="auto" w:fill="FFFFFF"/>
+        </w:rPr>
+        <w:t xml:space="preserve"> check box will create a </w:t>
+      </w:r>
+      <w:proofErr w:type="spellStart"/>
+      <w:r>
+        <w:rPr>
+          <w:rFonts w:ascii="Verdana" w:hAnsi="Verdana"/>
+          <w:color w:val="000000"/>
+          <w:sz w:val="20"/>
+          <w:szCs w:val="20"/>
+          <w:shd w:val="clear" w:color="auto" w:fill="FFFFFF"/>
+        </w:rPr>
+        <w:t>TopoQuad</w:t>
+      </w:r>
+      <w:proofErr w:type="spellEnd"/>
+      <w:r>
+        <w:rPr>
+          <w:rFonts w:ascii="Verdana" w:hAnsi="Verdana"/>
+          <w:color w:val="000000"/>
+          <w:sz w:val="20"/>
+          <w:szCs w:val="20"/>
+          <w:shd w:val="clear" w:color="auto" w:fill="FFFFFF"/>
+        </w:rPr>
+        <w:t xml:space="preserve"> compatible file that when loaded into </w:t>
+      </w:r>
+      <w:proofErr w:type="spellStart"/>
+      <w:r>
+        <w:rPr>
+          <w:rFonts w:ascii="Verdana" w:hAnsi="Verdana"/>
+          <w:color w:val="000000"/>
+          <w:sz w:val="20"/>
+          <w:szCs w:val="20"/>
+          <w:shd w:val="clear" w:color="auto" w:fill="FFFFFF"/>
+        </w:rPr>
+        <w:t>TopoQuads</w:t>
+      </w:r>
+      <w:proofErr w:type="spellEnd"/>
+      <w:r>
+        <w:rPr>
+          <w:rFonts w:ascii="Verdana" w:hAnsi="Verdana"/>
+          <w:color w:val="000000"/>
+          <w:sz w:val="20"/>
+          <w:szCs w:val="20"/>
+          <w:shd w:val="clear" w:color="auto" w:fill="FFFFFF"/>
+        </w:rPr>
+        <w:t xml:space="preserve"> will mark each computed sample location. You will be prompted to name this file after you click on Compute Stations. The file will </w:t>
+      </w:r>
+      <w:proofErr w:type="gramStart"/>
+      <w:r>
+        <w:rPr>
+          <w:rFonts w:ascii="Verdana" w:hAnsi="Verdana"/>
+          <w:color w:val="000000"/>
+          <w:sz w:val="20"/>
+          <w:szCs w:val="20"/>
+          <w:shd w:val="clear" w:color="auto" w:fill="FFFFFF"/>
+        </w:rPr>
+        <w:t>be located in</w:t>
+      </w:r>
+      <w:proofErr w:type="gramEnd"/>
+      <w:r>
+        <w:rPr>
+          <w:rFonts w:ascii="Verdana" w:hAnsi="Verdana"/>
+          <w:color w:val="000000"/>
+          <w:sz w:val="20"/>
+          <w:szCs w:val="20"/>
+          <w:shd w:val="clear" w:color="auto" w:fill="FFFFFF"/>
+        </w:rPr>
+        <w:t xml:space="preserve"> the same directory as the input file you processed.</w:t>
       </w:r>
     </w:p>
     <w:p>
@@ -25758,7 +26919,23 @@
           <w:rStyle w:val="apple-style-span"/>
           <w:rFonts w:cs="Calibri"/>
         </w:rPr>
-        <w:t>, 2013, extrap—Software to assist the selection of extrapolation methods for moving-boat ADCP streamflow measurements: Computers &amp; Geosciences, v. 54, p. 211–218.</w:t>
+        <w:t xml:space="preserve">, 2013, </w:t>
+      </w:r>
+      <w:proofErr w:type="spellStart"/>
+      <w:r>
+        <w:rPr>
+          <w:rStyle w:val="apple-style-span"/>
+          <w:rFonts w:cs="Calibri"/>
+        </w:rPr>
+        <w:t>extrap</w:t>
+      </w:r>
+      <w:proofErr w:type="spellEnd"/>
+      <w:r>
+        <w:rPr>
+          <w:rStyle w:val="apple-style-span"/>
+          <w:rFonts w:cs="Calibri"/>
+        </w:rPr>
+        <w:t>—Software to assist the selection of extrapolation methods for moving-boat ADCP streamflow measurements: Computers &amp; Geosciences, v. 54, p. 211–218.</w:t>
       </w:r>
     </w:p>
     <w:p>
@@ -25912,56 +27089,56 @@
         <v:path o:extrusionok="f" gradientshapeok="t" o:connecttype="rect"/>
         <o:lock v:ext="edit" aspectratio="t"/>
       </v:shapetype>
-      <v:shape id="_x0000_i1122" type="#_x0000_t75" style="width:48pt;height:25.5pt;visibility:visible;mso-wrap-style:square" o:bullet="t">
+      <v:shape id="_x0000_i1138" type="#_x0000_t75" style="width:48pt;height:25.5pt;visibility:visible;mso-wrap-style:square" o:bullet="t">
         <v:imagedata r:id="rId1" o:title="" croptop="15747f" cropbottom="8556f" cropleft="20056f" cropright="20946f"/>
       </v:shape>
     </w:pict>
   </w:numPicBullet>
   <w:numPicBullet w:numPicBulletId="1">
     <w:pict>
-      <v:shape id="_x0000_i1123" type="#_x0000_t75" style="width:19.5pt;height:15.75pt;visibility:visible;mso-wrap-style:square" o:bullet="t">
+      <v:shape id="_x0000_i1139" type="#_x0000_t75" style="width:19.5pt;height:15.75pt;visibility:visible;mso-wrap-style:square" o:bullet="t">
         <v:imagedata r:id="rId2" o:title=""/>
       </v:shape>
     </w:pict>
   </w:numPicBullet>
   <w:numPicBullet w:numPicBulletId="2">
     <w:pict>
-      <v:shape id="_x0000_i1124" type="#_x0000_t75" style="width:14.25pt;height:14.25pt;visibility:visible;mso-wrap-style:square" o:bullet="t">
+      <v:shape id="_x0000_i1140" type="#_x0000_t75" style="width:14.25pt;height:14.25pt;visibility:visible;mso-wrap-style:square" o:bullet="t">
         <v:imagedata r:id="rId3" o:title=""/>
       </v:shape>
     </w:pict>
   </w:numPicBullet>
   <w:numPicBullet w:numPicBulletId="3">
     <w:pict>
-      <v:shape id="_x0000_i1125" type="#_x0000_t75" style="width:17.25pt;height:14.25pt;visibility:visible;mso-wrap-style:square" o:bullet="t">
+      <v:shape id="_x0000_i1141" type="#_x0000_t75" style="width:17.25pt;height:14.25pt;visibility:visible;mso-wrap-style:square" o:bullet="t">
         <v:imagedata r:id="rId4" o:title=""/>
       </v:shape>
     </w:pict>
   </w:numPicBullet>
   <w:numPicBullet w:numPicBulletId="4">
     <w:pict>
-      <v:shape id="_x0000_i1126" type="#_x0000_t75" style="width:15pt;height:12pt;visibility:visible;mso-wrap-style:square" o:bullet="t">
+      <v:shape id="_x0000_i1142" type="#_x0000_t75" style="width:15pt;height:12pt;visibility:visible;mso-wrap-style:square" o:bullet="t">
         <v:imagedata r:id="rId5" o:title=""/>
       </v:shape>
     </w:pict>
   </w:numPicBullet>
   <w:numPicBullet w:numPicBulletId="5">
     <w:pict>
-      <v:shape id="_x0000_i1127" type="#_x0000_t75" style="width:16.5pt;height:17.25pt;visibility:visible;mso-wrap-style:square" o:bullet="t">
+      <v:shape id="_x0000_i1143" type="#_x0000_t75" style="width:16.5pt;height:17.25pt;visibility:visible;mso-wrap-style:square" o:bullet="t">
         <v:imagedata r:id="rId6" o:title=""/>
       </v:shape>
     </w:pict>
   </w:numPicBullet>
   <w:numPicBullet w:numPicBulletId="6">
     <w:pict>
-      <v:shape id="_x0000_i1128" type="#_x0000_t75" style="width:15.75pt;height:15pt;visibility:visible;mso-wrap-style:square" o:bullet="t">
+      <v:shape id="_x0000_i1144" type="#_x0000_t75" style="width:15.75pt;height:15pt;visibility:visible;mso-wrap-style:square" o:bullet="t">
         <v:imagedata r:id="rId7" o:title=""/>
       </v:shape>
     </w:pict>
   </w:numPicBullet>
   <w:numPicBullet w:numPicBulletId="7">
     <w:pict>
-      <v:shape id="_x0000_i1129" type="#_x0000_t75" style="width:32.25pt;height:12.75pt;visibility:visible;mso-wrap-style:square" o:bullet="t">
+      <v:shape id="_x0000_i1145" type="#_x0000_t75" style="width:32.25pt;height:12.75pt;visibility:visible;mso-wrap-style:square" o:bullet="t">
         <v:imagedata r:id="rId8" o:title=""/>
       </v:shape>
     </w:pict>
@@ -28090,7 +29267,7 @@
 </file>
 
 <file path=customXml/itemProps1.xml><?xml version="1.0" encoding="utf-8"?>
-<ds:datastoreItem xmlns:ds="http://schemas.openxmlformats.org/officeDocument/2006/customXml" ds:itemID="{9EB6E709-1D04-4D2F-A564-FFBA1AFFEADA}">
+<ds:datastoreItem xmlns:ds="http://schemas.openxmlformats.org/officeDocument/2006/customXml" ds:itemID="{941337D7-3702-4A6C-8D3D-8B8D5D56772F}">
   <ds:schemaRefs>
     <ds:schemaRef ds:uri="http://schemas.openxmlformats.org/officeDocument/2006/bibliography"/>
   </ds:schemaRefs>

</xml_diff>